<commit_message>
Aggiunte parti mancanti al modello concettuale sulla relazione. NB: dubbi evidenziati in giallo.
</commit_message>
<xml_diff>
--- a/doc/Relazione/Parti relazione/4. Modello concettuale.docx
+++ b/doc/Relazione/Parti relazione/4. Modello concettuale.docx
@@ -342,19 +342,7 @@
           <w:szCs w:val="28"/>
           <w:lang w:val="it-IT"/>
         </w:rPr>
-        <w:t xml:space="preserve">Il matching vero e proprio tra gli organi nel blocco b. e i pazienti nel blocco a. avviene a livello di 4 serventi, uno per ogni gruppo sanguigno. Il servizio è istantaneo, ossia nel momento in cui per un certo paziente che appartiene ad un certo gruppo sanguigno se (secondo la politica di assegnamento) è presente nella banca un organo compatibile allora inizia e finisce il servizio automaticamente </w:t>
-      </w:r>
-      <w:r>
-        <w:rPr>
-          <w:b w:val="false"/>
-          <w:i w:val="false"/>
-          <w:caps w:val="false"/>
-          <w:smallCaps w:val="false"/>
-          <w:sz w:val="28"/>
-          <w:szCs w:val="28"/>
-          <w:lang w:val="it-IT"/>
-        </w:rPr>
-        <w:t xml:space="preserve">e si passa alla fase successiva. </w:t>
+        <w:t xml:space="preserve">Il matching vero e proprio tra gli organi nel blocco b. e i pazienti nel blocco a. avviene a livello di 4 serventi, uno per ogni gruppo sanguigno. Il servizio è istantaneo, ossia nel momento in cui per un certo paziente che appartiene ad un certo gruppo sanguigno se (secondo la politica di assegnamento) è presente nella banca un organo compatibile allora inizia e finisce il servizio automaticamente e si passa alla fase successiva. </w:t>
       </w:r>
     </w:p>
     <w:p>
@@ -449,6 +437,105 @@
         <w:pStyle w:val="Corpodeltesto"/>
         <w:jc w:val="both"/>
         <w:rPr>
+          <w:rFonts w:ascii="Calibri" w:hAnsi="Calibri"/>
+          <w:b w:val="false"/>
+          <w:b w:val="false"/>
+          <w:i w:val="false"/>
+          <w:i w:val="false"/>
+          <w:caps w:val="false"/>
+          <w:smallCaps w:val="false"/>
+          <w:sz w:val="28"/>
+          <w:lang w:val="it-IT"/>
+        </w:rPr>
+      </w:pPr>
+      <w:r>
+        <w:rPr>
+          <w:b w:val="false"/>
+          <w:i w:val="false"/>
+          <w:caps w:val="false"/>
+          <w:smallCaps w:val="false"/>
+          <w:sz w:val="28"/>
+          <w:lang w:val="it-IT"/>
+        </w:rPr>
+        <w:drawing>
+          <wp:anchor behindDoc="0" distT="0" distB="0" distL="0" distR="0" simplePos="0" locked="0" layoutInCell="0" allowOverlap="1" relativeHeight="2">
+            <wp:simplePos x="0" y="0"/>
+            <wp:positionH relativeFrom="column">
+              <wp:posOffset>-38100</wp:posOffset>
+            </wp:positionH>
+            <wp:positionV relativeFrom="paragraph">
+              <wp:posOffset>102235</wp:posOffset>
+            </wp:positionV>
+            <wp:extent cx="2543175" cy="1495425"/>
+            <wp:effectExtent l="0" t="0" r="0" b="0"/>
+            <wp:wrapSquare wrapText="largest"/>
+            <wp:docPr id="1" name="Immagine1" descr=""/>
+            <wp:cNvGraphicFramePr>
+              <a:graphicFrameLocks xmlns:a="http://schemas.openxmlformats.org/drawingml/2006/main" noChangeAspect="1"/>
+            </wp:cNvGraphicFramePr>
+            <a:graphic xmlns:a="http://schemas.openxmlformats.org/drawingml/2006/main">
+              <a:graphicData uri="http://schemas.openxmlformats.org/drawingml/2006/picture">
+                <pic:pic xmlns:pic="http://schemas.openxmlformats.org/drawingml/2006/picture">
+                  <pic:nvPicPr>
+                    <pic:cNvPr id="1" name="Immagine1" descr=""/>
+                    <pic:cNvPicPr>
+                      <a:picLocks noChangeAspect="1" noChangeArrowheads="1"/>
+                    </pic:cNvPicPr>
+                  </pic:nvPicPr>
+                  <pic:blipFill>
+                    <a:blip r:embed="rId2"/>
+                    <a:stretch>
+                      <a:fillRect/>
+                    </a:stretch>
+                  </pic:blipFill>
+                  <pic:spPr bwMode="auto">
+                    <a:xfrm>
+                      <a:off x="0" y="0"/>
+                      <a:ext cx="2543175" cy="1495425"/>
+                    </a:xfrm>
+                    <a:prstGeom prst="rect">
+                      <a:avLst/>
+                    </a:prstGeom>
+                  </pic:spPr>
+                </pic:pic>
+              </a:graphicData>
+            </a:graphic>
+          </wp:anchor>
+        </w:drawing>
+      </w:r>
+    </w:p>
+    <w:p>
+      <w:pPr>
+        <w:pStyle w:val="Corpodeltesto"/>
+        <w:jc w:val="both"/>
+        <w:rPr>
+          <w:rFonts w:ascii="Calibri" w:hAnsi="Calibri"/>
+          <w:b w:val="false"/>
+          <w:b w:val="false"/>
+          <w:i w:val="false"/>
+          <w:i w:val="false"/>
+          <w:caps w:val="false"/>
+          <w:smallCaps w:val="false"/>
+          <w:sz w:val="28"/>
+          <w:lang w:val="it-IT"/>
+        </w:rPr>
+      </w:pPr>
+      <w:r>
+        <w:rPr>
+          <w:b w:val="false"/>
+          <w:i w:val="false"/>
+          <w:caps w:val="false"/>
+          <w:smallCaps w:val="false"/>
+          <w:sz w:val="28"/>
+          <w:lang w:val="it-IT"/>
+        </w:rPr>
+      </w:r>
+    </w:p>
+    <w:p>
+      <w:pPr>
+        <w:pStyle w:val="Corpodeltesto"/>
+        <w:jc w:val="both"/>
+        <w:rPr>
           <w:b/>
           <w:b/>
           <w:bCs/>
@@ -463,6 +550,94 @@
           <w:sz w:val="28"/>
           <w:szCs w:val="28"/>
         </w:rPr>
+      </w:r>
+    </w:p>
+    <w:p>
+      <w:pPr>
+        <w:pStyle w:val="Corpodeltesto"/>
+        <w:jc w:val="both"/>
+        <w:rPr>
+          <w:b/>
+          <w:b/>
+          <w:bCs/>
+          <w:sz w:val="28"/>
+          <w:szCs w:val="28"/>
+        </w:rPr>
+      </w:pPr>
+      <w:r>
+        <w:rPr>
+          <w:b/>
+          <w:bCs/>
+          <w:sz w:val="28"/>
+          <w:szCs w:val="28"/>
+        </w:rPr>
+      </w:r>
+    </w:p>
+    <w:p>
+      <w:pPr>
+        <w:pStyle w:val="Corpodeltesto"/>
+        <w:jc w:val="both"/>
+        <w:rPr>
+          <w:b/>
+          <w:b/>
+          <w:bCs/>
+          <w:sz w:val="28"/>
+          <w:szCs w:val="28"/>
+        </w:rPr>
+      </w:pPr>
+      <w:r>
+        <w:rPr>
+          <w:b/>
+          <w:bCs/>
+          <w:sz w:val="28"/>
+          <w:szCs w:val="28"/>
+        </w:rPr>
+      </w:r>
+    </w:p>
+    <w:p>
+      <w:pPr>
+        <w:pStyle w:val="Corpodeltesto"/>
+        <w:jc w:val="both"/>
+        <w:rPr>
+          <w:b w:val="false"/>
+          <w:b w:val="false"/>
+          <w:bCs w:val="false"/>
+          <w:sz w:val="28"/>
+          <w:szCs w:val="28"/>
+          <w:highlight w:val="none"/>
+          <w:shd w:fill="FFFF00" w:val="clear"/>
+        </w:rPr>
+      </w:pPr>
+      <w:r>
+        <w:rPr>
+          <w:b w:val="false"/>
+          <w:bCs w:val="false"/>
+          <w:sz w:val="28"/>
+          <w:szCs w:val="28"/>
+          <w:shd w:fill="FFFF00" w:val="clear"/>
+        </w:rPr>
+        <w:t>(forse va cambiato il modo in cui descriviamo il modello – forse da cambiare anche sul diagramma – in modo da raccontarlo nello stesso modo dell’articolo, anche se secondo me non necessario)</w:t>
+      </w:r>
+    </w:p>
+    <w:p>
+      <w:pPr>
+        <w:pStyle w:val="Corpodeltesto"/>
+        <w:jc w:val="both"/>
+        <w:rPr>
+          <w:b/>
+          <w:b/>
+          <w:bCs/>
+          <w:sz w:val="28"/>
+          <w:szCs w:val="28"/>
+        </w:rPr>
+      </w:pPr>
+      <w:r>
+        <w:rPr>
+          <w:b/>
+          <w:bCs/>
+          <w:sz w:val="28"/>
+          <w:szCs w:val="28"/>
+        </w:rPr>
         <w:t>Fase 2:</w:t>
       </w:r>
     </w:p>
@@ -485,34 +660,7 @@
           <w:sz w:val="28"/>
           <w:szCs w:val="28"/>
         </w:rPr>
-        <w:t>La fase di trapianto, in una prima rappresentazione semplifi</w:t>
-      </w:r>
-      <w:r>
-        <w:rPr>
-          <w:b w:val="false"/>
-          <w:bCs w:val="false"/>
-          <w:sz w:val="28"/>
-          <w:szCs w:val="28"/>
-        </w:rPr>
-        <w:t>cata</w:t>
-      </w:r>
-      <w:r>
-        <w:rPr>
-          <w:b w:val="false"/>
-          <w:bCs w:val="false"/>
-          <w:sz w:val="28"/>
-          <w:szCs w:val="28"/>
-        </w:rPr>
-        <w:t xml:space="preserve"> del sistema, </w:t>
-      </w:r>
-      <w:r>
-        <w:rPr>
-          <w:b w:val="false"/>
-          <w:bCs w:val="false"/>
-          <w:sz w:val="28"/>
-          <w:szCs w:val="28"/>
-        </w:rPr>
-        <w:t>è rappresentata come un delay center (anche chiamato infinite server) (M|M|</w:t>
+        <w:t>La fase di trapianto, in una prima rappresentazione semplificata del sistema, è rappresentata come un delay center (anche chiamato infinite server) (M|M|</w:t>
       </w:r>
       <w:r>
         <w:rPr>
@@ -591,8 +739,9 @@
       </w:pPr>
       <w:r>
         <w:rPr>
-          <w:b w:val="false"/>
-          <w:bCs w:val="false"/>
+          <w:rFonts w:eastAsia="Calibri" w:cs="DejaVu Sans"/>
+          <w:sz w:val="28"/>
+          <w:szCs w:val="28"/>
         </w:rPr>
       </w:r>
     </w:p>
@@ -647,7 +796,7 @@
           <w:szCs w:val="28"/>
           <w:lang w:val="it-IT"/>
         </w:rPr>
-        <w:t>Gli utenti in ingresso al sistema sono identificati dalla coppia di parametri (p, g).</w:t>
+        <w:t>Gli utenti sono di due tipi:</w:t>
       </w:r>
     </w:p>
     <w:p>
@@ -674,7 +823,7 @@
           <w:szCs w:val="28"/>
           <w:lang w:val="it-IT"/>
         </w:rPr>
-        <w:t>Il parametro p rappresenta lo stato di salute corrente del paziente, che può essere associato ad uno dei seguenti 4 livelli di gravità:</w:t>
+        <w:t>a. Utente di tipo “paziente”</w:t>
       </w:r>
     </w:p>
     <w:p>
@@ -701,7 +850,7 @@
           <w:szCs w:val="28"/>
           <w:lang w:val="it-IT"/>
         </w:rPr>
-        <w:t>1) Critical: è il livello di gravità più alto e signi</w:t>
+        <w:t>b. Utente di tipo “organo”</w:t>
       </w:r>
     </w:p>
     <w:p>
@@ -718,44 +867,11 @@
       </w:pPr>
       <w:r>
         <w:rPr>
-          <w:rFonts w:eastAsia="Calibri" w:cs="DejaVu Sans" w:ascii="CALIBRI" w:hAnsi="CALIBRI"/>
-          <w:b w:val="false"/>
-          <w:bCs w:val="false"/>
-          <w:i w:val="false"/>
-          <w:caps w:val="false"/>
-          <w:smallCaps w:val="false"/>
-          <w:sz w:val="28"/>
-          <w:szCs w:val="28"/>
-          <w:lang w:val="it-IT"/>
-        </w:rPr>
-        <w:t>2) Urgent</w:t>
-      </w:r>
-    </w:p>
-    <w:p>
-      <w:pPr>
-        <w:pStyle w:val="Corpodeltesto"/>
-        <w:jc w:val="both"/>
-        <w:rPr>
-          <w:b w:val="false"/>
           <w:b w:val="false"/>
           <w:bCs w:val="false"/>
           <w:sz w:val="32"/>
           <w:szCs w:val="32"/>
         </w:rPr>
-      </w:pPr>
-      <w:r>
-        <w:rPr>
-          <w:rFonts w:eastAsia="Calibri" w:cs="DejaVu Sans" w:ascii="CALIBRI" w:hAnsi="CALIBRI"/>
-          <w:b w:val="false"/>
-          <w:bCs w:val="false"/>
-          <w:i w:val="false"/>
-          <w:caps w:val="false"/>
-          <w:smallCaps w:val="false"/>
-          <w:sz w:val="28"/>
-          <w:szCs w:val="28"/>
-          <w:lang w:val="it-IT"/>
-        </w:rPr>
-        <w:t>3) Active</w:t>
       </w:r>
     </w:p>
     <w:p>
@@ -782,8 +898,224 @@
           <w:szCs w:val="28"/>
           <w:lang w:val="it-IT"/>
         </w:rPr>
+        <w:t>a. I pazienti in ingresso al sistema sono identificati dalla coppia di parametri (p, g).</w:t>
+      </w:r>
+    </w:p>
+    <w:p>
+      <w:pPr>
+        <w:pStyle w:val="Corpodeltesto"/>
+        <w:jc w:val="both"/>
+        <w:rPr>
+          <w:b w:val="false"/>
+          <w:b w:val="false"/>
+          <w:bCs w:val="false"/>
+          <w:sz w:val="32"/>
+          <w:szCs w:val="32"/>
+        </w:rPr>
+      </w:pPr>
+      <w:r>
+        <w:rPr>
+          <w:rFonts w:eastAsia="Calibri" w:cs="DejaVu Sans" w:ascii="CALIBRI" w:hAnsi="CALIBRI"/>
+          <w:b w:val="false"/>
+          <w:bCs w:val="false"/>
+          <w:i w:val="false"/>
+          <w:caps w:val="false"/>
+          <w:smallCaps w:val="false"/>
+          <w:sz w:val="28"/>
+          <w:szCs w:val="28"/>
+          <w:lang w:val="it-IT"/>
+        </w:rPr>
+        <w:t>Il parametro p rappresenta lo stato di salute corrente del paziente, che può essere associato ad uno dei seguenti 4 livelli di gravità:</w:t>
+      </w:r>
+    </w:p>
+    <w:p>
+      <w:pPr>
+        <w:pStyle w:val="Corpodeltesto"/>
+        <w:jc w:val="both"/>
+        <w:rPr>
+          <w:b w:val="false"/>
+          <w:b w:val="false"/>
+          <w:bCs w:val="false"/>
+          <w:sz w:val="32"/>
+          <w:szCs w:val="32"/>
+        </w:rPr>
+      </w:pPr>
+      <w:r>
+        <w:rPr>
+          <w:rFonts w:eastAsia="Calibri" w:cs="DejaVu Sans" w:ascii="CALIBRI" w:hAnsi="CALIBRI"/>
+          <w:b w:val="false"/>
+          <w:bCs w:val="false"/>
+          <w:i w:val="false"/>
+          <w:caps w:val="false"/>
+          <w:smallCaps w:val="false"/>
+          <w:sz w:val="28"/>
+          <w:szCs w:val="28"/>
+          <w:lang w:val="it-IT"/>
+        </w:rPr>
+        <w:t>1) Critical:</w:t>
+      </w:r>
+      <w:r>
+        <w:rPr>
+          <w:rFonts w:eastAsia="Calibri" w:cs="DejaVu Sans" w:ascii="CALIBRI" w:hAnsi="CALIBRI"/>
+          <w:b w:val="false"/>
+          <w:bCs w:val="false"/>
+          <w:i w:val="false"/>
+          <w:caps w:val="false"/>
+          <w:smallCaps w:val="false"/>
+          <w:sz w:val="32"/>
+          <w:szCs w:val="32"/>
+          <w:lang w:val="it-IT"/>
+        </w:rPr>
+        <w:t xml:space="preserve"> </w:t>
+      </w:r>
+    </w:p>
+    <w:p>
+      <w:pPr>
+        <w:pStyle w:val="Corpodeltesto"/>
+        <w:jc w:val="both"/>
+        <w:rPr>
+          <w:b w:val="false"/>
+          <w:b w:val="false"/>
+          <w:bCs w:val="false"/>
+          <w:sz w:val="32"/>
+          <w:szCs w:val="32"/>
+        </w:rPr>
+      </w:pPr>
+      <w:r>
+        <w:rPr>
+          <w:rFonts w:eastAsia="Calibri" w:cs="DejaVu Sans" w:ascii="CALIBRI" w:hAnsi="CALIBRI"/>
+          <w:b w:val="false"/>
+          <w:bCs w:val="false"/>
+          <w:i w:val="false"/>
+          <w:caps w:val="false"/>
+          <w:smallCaps w:val="false"/>
+          <w:sz w:val="28"/>
+          <w:szCs w:val="28"/>
+          <w:lang w:val="it-IT"/>
+        </w:rPr>
+        <w:t>2) Urgent</w:t>
+      </w:r>
+      <w:r>
+        <w:rPr>
+          <w:rFonts w:eastAsia="Calibri" w:cs="DejaVu Sans" w:ascii="CALIBRI" w:hAnsi="CALIBRI"/>
+          <w:b w:val="false"/>
+          <w:bCs w:val="false"/>
+          <w:i w:val="false"/>
+          <w:caps w:val="false"/>
+          <w:smallCaps w:val="false"/>
+          <w:sz w:val="32"/>
+          <w:szCs w:val="32"/>
+          <w:lang w:val="it-IT"/>
+        </w:rPr>
+        <w:t>:</w:t>
+      </w:r>
+    </w:p>
+    <w:p>
+      <w:pPr>
+        <w:pStyle w:val="Corpodeltesto"/>
+        <w:jc w:val="both"/>
+        <w:rPr>
+          <w:b w:val="false"/>
+          <w:b w:val="false"/>
+          <w:bCs w:val="false"/>
+          <w:sz w:val="32"/>
+          <w:szCs w:val="32"/>
+        </w:rPr>
+      </w:pPr>
+      <w:r>
+        <w:rPr>
+          <w:rFonts w:eastAsia="Calibri" w:cs="DejaVu Sans" w:ascii="CALIBRI" w:hAnsi="CALIBRI"/>
+          <w:b w:val="false"/>
+          <w:bCs w:val="false"/>
+          <w:i w:val="false"/>
+          <w:caps w:val="false"/>
+          <w:smallCaps w:val="false"/>
+          <w:sz w:val="28"/>
+          <w:szCs w:val="28"/>
+          <w:lang w:val="it-IT"/>
+        </w:rPr>
+        <w:t>3) Active</w:t>
+      </w:r>
+      <w:r>
+        <w:rPr>
+          <w:rFonts w:eastAsia="Calibri" w:cs="DejaVu Sans" w:ascii="CALIBRI" w:hAnsi="CALIBRI"/>
+          <w:b w:val="false"/>
+          <w:bCs w:val="false"/>
+          <w:i w:val="false"/>
+          <w:caps w:val="false"/>
+          <w:smallCaps w:val="false"/>
+          <w:sz w:val="32"/>
+          <w:szCs w:val="32"/>
+          <w:lang w:val="it-IT"/>
+        </w:rPr>
+        <w:t>:</w:t>
+      </w:r>
+    </w:p>
+    <w:p>
+      <w:pPr>
+        <w:pStyle w:val="Corpodeltesto"/>
+        <w:jc w:val="both"/>
+        <w:rPr>
+          <w:b w:val="false"/>
+          <w:b w:val="false"/>
+          <w:bCs w:val="false"/>
+          <w:sz w:val="32"/>
+          <w:szCs w:val="32"/>
+        </w:rPr>
+      </w:pPr>
+      <w:r>
+        <w:rPr>
+          <w:rFonts w:eastAsia="Calibri" w:cs="DejaVu Sans" w:ascii="CALIBRI" w:hAnsi="CALIBRI"/>
+          <w:b w:val="false"/>
+          <w:bCs w:val="false"/>
+          <w:i w:val="false"/>
+          <w:caps w:val="false"/>
+          <w:smallCaps w:val="false"/>
+          <w:sz w:val="28"/>
+          <w:szCs w:val="28"/>
+          <w:lang w:val="it-IT"/>
+        </w:rPr>
         <w:t>4) Inactive</w:t>
       </w:r>
+      <w:r>
+        <w:rPr>
+          <w:rFonts w:eastAsia="Calibri" w:cs="DejaVu Sans" w:ascii="CALIBRI" w:hAnsi="CALIBRI"/>
+          <w:b w:val="false"/>
+          <w:bCs w:val="false"/>
+          <w:i w:val="false"/>
+          <w:caps w:val="false"/>
+          <w:smallCaps w:val="false"/>
+          <w:sz w:val="32"/>
+          <w:szCs w:val="32"/>
+          <w:lang w:val="it-IT"/>
+        </w:rPr>
+        <w:t>:</w:t>
+      </w:r>
+    </w:p>
+    <w:p>
+      <w:pPr>
+        <w:pStyle w:val="Corpodeltesto"/>
+        <w:jc w:val="both"/>
+        <w:rPr>
+          <w:highlight w:val="none"/>
+          <w:shd w:fill="FFFF00" w:val="clear"/>
+        </w:rPr>
+      </w:pPr>
+      <w:r>
+        <w:rPr>
+          <w:rFonts w:eastAsia="Calibri" w:cs="DejaVu Sans" w:ascii="CALIBRI" w:hAnsi="CALIBRI"/>
+          <w:b w:val="false"/>
+          <w:bCs w:val="false"/>
+          <w:i w:val="false"/>
+          <w:caps w:val="false"/>
+          <w:smallCaps w:val="false"/>
+          <w:sz w:val="32"/>
+          <w:szCs w:val="32"/>
+          <w:shd w:fill="FFFF00" w:val="clear"/>
+          <w:lang w:val="it-IT"/>
+        </w:rPr>
+        <w:t>(dare una spiegazione, come li definiresti tu?)</w:t>
+      </w:r>
     </w:p>
     <w:p>
       <w:pPr>
@@ -797,9 +1129,431 @@
       </w:pPr>
       <w:r>
         <w:rPr>
-          <w:b w:val="false"/>
-          <w:bCs w:val="false"/>
-        </w:rPr>
+          <w:rFonts w:eastAsia="Calibri" w:cs="DejaVu Sans"/>
+          <w:sz w:val="28"/>
+          <w:szCs w:val="28"/>
+        </w:rPr>
+        <w:t>Il parametro g invece rappresenta il gruppo sanguigno del paziente e può assumere 4 valori diversi:</w:t>
+      </w:r>
+    </w:p>
+    <w:p>
+      <w:pPr>
+        <w:pStyle w:val="Corpodeltesto"/>
+        <w:jc w:val="both"/>
+        <w:rPr>
+          <w:rFonts w:ascii="Calibri" w:hAnsi="Calibri" w:eastAsia="Calibri" w:cs="DejaVu Sans"/>
+          <w:sz w:val="28"/>
+          <w:szCs w:val="28"/>
+        </w:rPr>
+      </w:pPr>
+      <w:r>
+        <w:rPr>
+          <w:rFonts w:eastAsia="Calibri" w:cs="DejaVu Sans"/>
+          <w:sz w:val="28"/>
+          <w:szCs w:val="28"/>
+        </w:rPr>
+        <w:t>1) A</w:t>
+      </w:r>
+    </w:p>
+    <w:p>
+      <w:pPr>
+        <w:pStyle w:val="Corpodeltesto"/>
+        <w:jc w:val="both"/>
+        <w:rPr>
+          <w:rFonts w:ascii="Calibri" w:hAnsi="Calibri" w:eastAsia="Calibri" w:cs="DejaVu Sans"/>
+          <w:sz w:val="28"/>
+          <w:szCs w:val="28"/>
+        </w:rPr>
+      </w:pPr>
+      <w:r>
+        <w:rPr>
+          <w:rFonts w:eastAsia="Calibri" w:cs="DejaVu Sans"/>
+          <w:sz w:val="28"/>
+          <w:szCs w:val="28"/>
+        </w:rPr>
+        <w:t xml:space="preserve">2) B </w:t>
+      </w:r>
+    </w:p>
+    <w:p>
+      <w:pPr>
+        <w:pStyle w:val="Corpodeltesto"/>
+        <w:jc w:val="both"/>
+        <w:rPr>
+          <w:rFonts w:ascii="Calibri" w:hAnsi="Calibri" w:eastAsia="Calibri" w:cs="DejaVu Sans"/>
+          <w:sz w:val="28"/>
+          <w:szCs w:val="28"/>
+        </w:rPr>
+      </w:pPr>
+      <w:r>
+        <w:rPr>
+          <w:rFonts w:eastAsia="Calibri" w:cs="DejaVu Sans"/>
+          <w:sz w:val="28"/>
+          <w:szCs w:val="28"/>
+        </w:rPr>
+        <w:t>3) 0</w:t>
+      </w:r>
+    </w:p>
+    <w:p>
+      <w:pPr>
+        <w:pStyle w:val="Corpodeltesto"/>
+        <w:jc w:val="both"/>
+        <w:rPr>
+          <w:rFonts w:ascii="Calibri" w:hAnsi="Calibri" w:eastAsia="Calibri" w:cs="DejaVu Sans"/>
+          <w:sz w:val="28"/>
+          <w:szCs w:val="28"/>
+        </w:rPr>
+      </w:pPr>
+      <w:r>
+        <w:rPr>
+          <w:rFonts w:eastAsia="Calibri" w:cs="DejaVu Sans"/>
+          <w:sz w:val="28"/>
+          <w:szCs w:val="28"/>
+        </w:rPr>
+        <w:t>4) AB</w:t>
+      </w:r>
+    </w:p>
+    <w:p>
+      <w:pPr>
+        <w:pStyle w:val="Corpodeltesto"/>
+        <w:jc w:val="both"/>
+        <w:rPr>
+          <w:rFonts w:ascii="Calibri" w:hAnsi="Calibri" w:eastAsia="Calibri" w:cs="DejaVu Sans"/>
+          <w:sz w:val="28"/>
+          <w:szCs w:val="28"/>
+        </w:rPr>
+      </w:pPr>
+      <w:r>
+        <w:rPr>
+          <w:rFonts w:eastAsia="Calibri" w:cs="DejaVu Sans"/>
+          <w:sz w:val="28"/>
+          <w:szCs w:val="28"/>
+        </w:rPr>
+        <w:t>Pertanto in totale ci sono 16 tipi diversi di utente paziente che possono entrare all’interno del sistema in esame.</w:t>
+      </w:r>
+    </w:p>
+    <w:p>
+      <w:pPr>
+        <w:pStyle w:val="Corpodeltesto"/>
+        <w:jc w:val="both"/>
+        <w:rPr>
+          <w:rFonts w:ascii="Calibri" w:hAnsi="Calibri" w:eastAsia="Calibri" w:cs="DejaVu Sans"/>
+          <w:sz w:val="28"/>
+          <w:szCs w:val="28"/>
+        </w:rPr>
+      </w:pPr>
+      <w:r>
+        <w:rPr>
+          <w:rFonts w:eastAsia="Calibri" w:cs="DejaVu Sans"/>
+          <w:sz w:val="28"/>
+          <w:szCs w:val="28"/>
+        </w:rPr>
+      </w:r>
+    </w:p>
+    <w:p>
+      <w:pPr>
+        <w:pStyle w:val="Corpodeltesto"/>
+        <w:jc w:val="both"/>
+        <w:rPr>
+          <w:rFonts w:ascii="Calibri" w:hAnsi="Calibri" w:eastAsia="Calibri" w:cs="DejaVu Sans"/>
+          <w:sz w:val="28"/>
+          <w:szCs w:val="28"/>
+        </w:rPr>
+      </w:pPr>
+      <w:r>
+        <w:rPr>
+          <w:rFonts w:eastAsia="Calibri" w:cs="DejaVu Sans"/>
+          <w:sz w:val="28"/>
+          <w:szCs w:val="28"/>
+        </w:rPr>
+        <w:t>b. Gli organi in ingresso al sistema sono identificati dal parametro g, il quale rappresenta il gruppo sanguigno dell’organo. Esso assume gli stessi valori dell’omonimo parametro definito nel punto a.</w:t>
+      </w:r>
+    </w:p>
+    <w:p>
+      <w:pPr>
+        <w:pStyle w:val="Corpodeltesto"/>
+        <w:jc w:val="both"/>
+        <w:rPr>
+          <w:b/>
+          <w:b/>
+          <w:bCs/>
+          <w:sz w:val="32"/>
+          <w:szCs w:val="32"/>
+        </w:rPr>
+      </w:pPr>
+      <w:r>
+        <w:rPr>
+          <w:b/>
+          <w:bCs/>
+          <w:sz w:val="32"/>
+          <w:szCs w:val="32"/>
+        </w:rPr>
+      </w:r>
+    </w:p>
+    <w:p>
+      <w:pPr>
+        <w:pStyle w:val="Corpodeltesto"/>
+        <w:jc w:val="both"/>
+        <w:rPr>
+          <w:b/>
+          <w:b/>
+          <w:bCs/>
+          <w:sz w:val="32"/>
+          <w:szCs w:val="32"/>
+        </w:rPr>
+      </w:pPr>
+      <w:r>
+        <w:rPr>
+          <w:rFonts w:eastAsia="Calibri" w:cs="DejaVu Sans" w:ascii="CALIBRI" w:hAnsi="CALIBRI"/>
+          <w:b/>
+          <w:bCs/>
+          <w:i w:val="false"/>
+          <w:caps w:val="false"/>
+          <w:smallCaps w:val="false"/>
+          <w:sz w:val="28"/>
+          <w:szCs w:val="28"/>
+          <w:lang w:val="it-IT"/>
+        </w:rPr>
+        <w:t>Eventi</w:t>
+      </w:r>
+    </w:p>
+    <w:p>
+      <w:pPr>
+        <w:pStyle w:val="Corpodeltesto"/>
+        <w:jc w:val="both"/>
+        <w:rPr>
+          <w:rFonts w:ascii="Calibri" w:hAnsi="Calibri" w:eastAsia="Calibri" w:cs="DejaVu Sans"/>
+          <w:b w:val="false"/>
+          <w:b w:val="false"/>
+          <w:bCs w:val="false"/>
+          <w:sz w:val="28"/>
+          <w:szCs w:val="28"/>
+        </w:rPr>
+      </w:pPr>
+      <w:r>
+        <w:rPr>
+          <w:rFonts w:eastAsia="Calibri" w:cs="DejaVu Sans"/>
+          <w:b w:val="false"/>
+          <w:bCs w:val="false"/>
+          <w:sz w:val="28"/>
+          <w:szCs w:val="28"/>
+        </w:rPr>
+        <w:t>Tra gli eventi che caratterizzano il sistema si possono trovare:</w:t>
+      </w:r>
+    </w:p>
+    <w:p>
+      <w:pPr>
+        <w:pStyle w:val="Corpodeltesto"/>
+        <w:numPr>
+          <w:ilvl w:val="0"/>
+          <w:numId w:val="2"/>
+        </w:numPr>
+        <w:jc w:val="both"/>
+        <w:rPr>
+          <w:rFonts w:ascii="Calibri" w:hAnsi="Calibri" w:eastAsia="Calibri" w:cs="DejaVu Sans"/>
+          <w:b w:val="false"/>
+          <w:b w:val="false"/>
+          <w:bCs w:val="false"/>
+          <w:sz w:val="28"/>
+          <w:szCs w:val="28"/>
+        </w:rPr>
+      </w:pPr>
+      <w:r>
+        <w:rPr>
+          <w:rFonts w:eastAsia="Calibri" w:cs="DejaVu Sans"/>
+          <w:b w:val="false"/>
+          <w:bCs w:val="false"/>
+          <w:sz w:val="28"/>
+          <w:szCs w:val="28"/>
+        </w:rPr>
+        <w:t xml:space="preserve">Arrivo di un nuovo paziente </w:t>
+      </w:r>
+    </w:p>
+    <w:p>
+      <w:pPr>
+        <w:pStyle w:val="Corpodeltesto"/>
+        <w:numPr>
+          <w:ilvl w:val="0"/>
+          <w:numId w:val="2"/>
+        </w:numPr>
+        <w:jc w:val="both"/>
+        <w:rPr>
+          <w:rFonts w:ascii="Calibri" w:hAnsi="Calibri" w:eastAsia="Calibri" w:cs="DejaVu Sans"/>
+          <w:b w:val="false"/>
+          <w:b w:val="false"/>
+          <w:bCs w:val="false"/>
+          <w:sz w:val="28"/>
+          <w:szCs w:val="28"/>
+        </w:rPr>
+      </w:pPr>
+      <w:r>
+        <w:rPr>
+          <w:rFonts w:eastAsia="Calibri" w:cs="DejaVu Sans"/>
+          <w:b w:val="false"/>
+          <w:bCs w:val="false"/>
+          <w:sz w:val="28"/>
+          <w:szCs w:val="28"/>
+        </w:rPr>
+        <w:t>Arrivo di un nuovo organo</w:t>
+      </w:r>
+    </w:p>
+    <w:p>
+      <w:pPr>
+        <w:pStyle w:val="Corpodeltesto"/>
+        <w:numPr>
+          <w:ilvl w:val="0"/>
+          <w:numId w:val="2"/>
+        </w:numPr>
+        <w:jc w:val="both"/>
+        <w:rPr>
+          <w:rFonts w:ascii="Calibri" w:hAnsi="Calibri" w:eastAsia="Calibri" w:cs="DejaVu Sans"/>
+          <w:b w:val="false"/>
+          <w:b w:val="false"/>
+          <w:bCs w:val="false"/>
+          <w:sz w:val="28"/>
+          <w:szCs w:val="28"/>
+        </w:rPr>
+      </w:pPr>
+      <w:r>
+        <w:rPr>
+          <w:rFonts w:eastAsia="Calibri" w:cs="DejaVu Sans"/>
+          <w:b w:val="false"/>
+          <w:bCs w:val="false"/>
+          <w:sz w:val="28"/>
+          <w:szCs w:val="28"/>
+        </w:rPr>
+        <w:t>Decesso di un paziente (uscita del paziente dal sistema)</w:t>
+      </w:r>
+    </w:p>
+    <w:p>
+      <w:pPr>
+        <w:pStyle w:val="Corpodeltesto"/>
+        <w:numPr>
+          <w:ilvl w:val="0"/>
+          <w:numId w:val="2"/>
+        </w:numPr>
+        <w:jc w:val="both"/>
+        <w:rPr>
+          <w:rFonts w:ascii="Calibri" w:hAnsi="Calibri" w:eastAsia="Calibri" w:cs="DejaVu Sans"/>
+          <w:b w:val="false"/>
+          <w:b w:val="false"/>
+          <w:bCs w:val="false"/>
+          <w:sz w:val="28"/>
+          <w:szCs w:val="28"/>
+        </w:rPr>
+      </w:pPr>
+      <w:r>
+        <w:rPr>
+          <w:rFonts w:eastAsia="Calibri" w:cs="DejaVu Sans"/>
+          <w:b w:val="false"/>
+          <w:bCs w:val="false"/>
+          <w:sz w:val="28"/>
+          <w:szCs w:val="28"/>
+        </w:rPr>
+        <w:t>Deperimento di un organo (uscita dell’organo dal sistema)</w:t>
+      </w:r>
+    </w:p>
+    <w:p>
+      <w:pPr>
+        <w:pStyle w:val="Corpodeltesto"/>
+        <w:numPr>
+          <w:ilvl w:val="0"/>
+          <w:numId w:val="2"/>
+        </w:numPr>
+        <w:jc w:val="both"/>
+        <w:rPr>
+          <w:rFonts w:ascii="Calibri" w:hAnsi="Calibri" w:eastAsia="Calibri" w:cs="DejaVu Sans"/>
+          <w:b w:val="false"/>
+          <w:b w:val="false"/>
+          <w:bCs w:val="false"/>
+          <w:sz w:val="28"/>
+          <w:szCs w:val="28"/>
+        </w:rPr>
+      </w:pPr>
+      <w:r>
+        <w:rPr>
+          <w:rFonts w:eastAsia="Calibri" w:cs="DejaVu Sans"/>
+          <w:b w:val="false"/>
+          <w:bCs w:val="false"/>
+          <w:sz w:val="28"/>
+          <w:szCs w:val="28"/>
+        </w:rPr>
+        <w:t>Match organo-paziente</w:t>
+      </w:r>
+    </w:p>
+    <w:p>
+      <w:pPr>
+        <w:pStyle w:val="Corpodeltesto"/>
+        <w:numPr>
+          <w:ilvl w:val="0"/>
+          <w:numId w:val="2"/>
+        </w:numPr>
+        <w:jc w:val="both"/>
+        <w:rPr>
+          <w:rFonts w:ascii="Calibri" w:hAnsi="Calibri" w:eastAsia="Calibri" w:cs="DejaVu Sans"/>
+          <w:b w:val="false"/>
+          <w:b w:val="false"/>
+          <w:bCs w:val="false"/>
+          <w:sz w:val="28"/>
+          <w:szCs w:val="28"/>
+        </w:rPr>
+      </w:pPr>
+      <w:r>
+        <w:rPr>
+          <w:rFonts w:eastAsia="Calibri" w:cs="DejaVu Sans"/>
+          <w:b w:val="false"/>
+          <w:bCs w:val="false"/>
+          <w:sz w:val="28"/>
+          <w:szCs w:val="28"/>
+        </w:rPr>
+        <w:t>Rigetto del trapianto</w:t>
+      </w:r>
+    </w:p>
+    <w:p>
+      <w:pPr>
+        <w:pStyle w:val="Corpodeltesto"/>
+        <w:jc w:val="both"/>
+        <w:rPr>
+          <w:b/>
+          <w:b/>
+          <w:bCs/>
+          <w:sz w:val="32"/>
+          <w:szCs w:val="32"/>
+        </w:rPr>
+      </w:pPr>
+      <w:r>
+        <w:rPr>
+          <w:b/>
+          <w:bCs/>
+          <w:sz w:val="32"/>
+          <w:szCs w:val="32"/>
+        </w:rPr>
+      </w:r>
+    </w:p>
+    <w:p>
+      <w:pPr>
+        <w:pStyle w:val="Corpodeltesto"/>
+        <w:jc w:val="both"/>
+        <w:rPr>
+          <w:b/>
+          <w:b/>
+          <w:bCs/>
+          <w:sz w:val="32"/>
+          <w:szCs w:val="32"/>
+        </w:rPr>
+      </w:pPr>
+      <w:r>
+        <w:rPr>
+          <w:rFonts w:eastAsia="Calibri" w:cs="DejaVu Sans" w:ascii="CALIBRI" w:hAnsi="CALIBRI"/>
+          <w:b/>
+          <w:bCs/>
+          <w:i w:val="false"/>
+          <w:caps w:val="false"/>
+          <w:smallCaps w:val="false"/>
+          <w:sz w:val="28"/>
+          <w:szCs w:val="28"/>
+          <w:lang w:val="it-IT"/>
+        </w:rPr>
+        <w:t>Variabili di stato</w:t>
       </w:r>
     </w:p>
     <w:p>
@@ -807,17 +1561,136 @@
         <w:pStyle w:val="Normal"/>
         <w:jc w:val="both"/>
         <w:rPr>
-          <w:rFonts w:ascii="CALIBRI" w:hAnsi="CALIBRI" w:cs="Times New Roman"/>
-          <w:b/>
+          <w:sz w:val="28"/>
+          <w:szCs w:val="28"/>
+        </w:rPr>
+      </w:pPr>
+      <w:r>
+        <w:rPr>
+          <w:sz w:val="28"/>
+          <w:szCs w:val="28"/>
+        </w:rPr>
+        <w:t>Le variabili di stato considerate nel modello sono:</w:t>
+      </w:r>
+    </w:p>
+    <w:p>
+      <w:pPr>
+        <w:pStyle w:val="Normal"/>
+        <w:numPr>
+          <w:ilvl w:val="0"/>
+          <w:numId w:val="3"/>
+        </w:numPr>
+        <w:jc w:val="both"/>
+        <w:rPr>
+          <w:sz w:val="28"/>
+          <w:szCs w:val="28"/>
+        </w:rPr>
+      </w:pPr>
+      <w:r>
+        <w:rPr>
+          <w:sz w:val="28"/>
+          <w:szCs w:val="28"/>
+        </w:rPr>
+        <w:t>Numero di serventi attivi per il trapianto</w:t>
+      </w:r>
+    </w:p>
+    <w:p>
+      <w:pPr>
+        <w:pStyle w:val="Normal"/>
+        <w:numPr>
+          <w:ilvl w:val="0"/>
+          <w:numId w:val="3"/>
+        </w:numPr>
+        <w:jc w:val="both"/>
+        <w:rPr>
+          <w:sz w:val="28"/>
+          <w:szCs w:val="28"/>
+        </w:rPr>
+      </w:pPr>
+      <w:r>
+        <w:rPr>
+          <w:sz w:val="28"/>
+          <w:szCs w:val="28"/>
+        </w:rPr>
+        <w:t>Numero di organi disponibili per gruppo sanguigno</w:t>
+      </w:r>
+    </w:p>
+    <w:p>
+      <w:pPr>
+        <w:pStyle w:val="Normal"/>
+        <w:numPr>
+          <w:ilvl w:val="0"/>
+          <w:numId w:val="3"/>
+        </w:numPr>
+        <w:jc w:val="both"/>
+        <w:rPr>
+          <w:sz w:val="28"/>
+          <w:szCs w:val="28"/>
+        </w:rPr>
+      </w:pPr>
+      <w:r>
+        <w:rPr>
+          <w:sz w:val="28"/>
+          <w:szCs w:val="28"/>
+        </w:rPr>
+        <w:t>Numero di pazienti in arrivo per gruppo sanguigno</w:t>
+      </w:r>
+    </w:p>
+    <w:p>
+      <w:pPr>
+        <w:pStyle w:val="Normal"/>
+        <w:numPr>
+          <w:ilvl w:val="0"/>
+          <w:numId w:val="3"/>
+        </w:numPr>
+        <w:jc w:val="both"/>
+        <w:rPr>
+          <w:sz w:val="28"/>
+          <w:szCs w:val="28"/>
+        </w:rPr>
+      </w:pPr>
+      <w:r>
+        <w:rPr>
+          <w:sz w:val="28"/>
+          <w:szCs w:val="28"/>
+        </w:rPr>
+        <w:t>Numero di pazienti “in peggioramento”</w:t>
+      </w:r>
+    </w:p>
+    <w:p>
+      <w:pPr>
+        <w:pStyle w:val="Normal"/>
+        <w:jc w:val="both"/>
+        <w:rPr>
+          <w:highlight w:val="none"/>
+          <w:shd w:fill="FFFF00" w:val="clear"/>
+        </w:rPr>
+      </w:pPr>
+      <w:r>
+        <w:rPr>
+          <w:sz w:val="28"/>
+          <w:szCs w:val="28"/>
+          <w:shd w:fill="FFFF00" w:val="clear"/>
+        </w:rPr>
+        <w:t>(forse potrebbero essercene delle altre? + trovare altro termine per ultimo punto)</w:t>
+      </w:r>
+    </w:p>
+    <w:p>
+      <w:pPr>
+        <w:pStyle w:val="Normal"/>
+        <w:jc w:val="both"/>
+        <w:rPr>
+          <w:sz w:val="28"/>
+          <w:szCs w:val="28"/>
+        </w:rPr>
+      </w:pPr>
+      <w:r>
+        <w:rPr>
+          <w:rFonts w:cs="Times New Roman" w:ascii="CALIBRI" w:hAnsi="CALIBRI"/>
           <w:b/>
           <w:bCs/>
-        </w:rPr>
-      </w:pPr>
-      <w:r>
-        <w:rPr>
-          <w:rFonts w:cs="Times New Roman" w:ascii="CALIBRI" w:hAnsi="CALIBRI"/>
-          <w:b/>
-          <w:bCs/>
+          <w:sz w:val="28"/>
+          <w:szCs w:val="28"/>
         </w:rPr>
         <w:t>Assunzioni</w:t>
       </w:r>
@@ -834,36 +1707,24 @@
         <w:contextualSpacing/>
         <w:jc w:val="both"/>
         <w:rPr>
-          <w:rFonts w:ascii="CALIBRI" w:hAnsi="CALIBRI"/>
-        </w:rPr>
-      </w:pPr>
-      <w:r>
-        <w:rPr>
-          <w:rFonts w:ascii="CALIBRI" w:hAnsi="CALIBRI"/>
-        </w:rPr>
-        <w:t>Le richieste di trapianto superano la disponibilità di organi</w:t>
-      </w:r>
-      <w:r>
-        <w:rPr>
-          <w:rFonts w:ascii="CALIBRI" w:hAnsi="CALIBRI"/>
+          <w:rFonts w:ascii="Calibri" w:hAnsi="Calibri"/>
+          <w:sz w:val="28"/>
+          <w:szCs w:val="28"/>
+        </w:rPr>
+      </w:pPr>
+      <w:r>
+        <w:rPr>
+          <w:sz w:val="28"/>
+          <w:szCs w:val="28"/>
+        </w:rPr>
+        <w:t>Le richieste di trapianto superano la disponibilità di organi:</w:t>
+      </w:r>
+      <w:r>
+        <w:rPr>
           <w:spacing w:val="-3"/>
           <w:w w:val="105"/>
-        </w:rPr>
-        <w:t xml:space="preserve"> </w:t>
-      </w:r>
-      <w:r>
-        <w:rPr>
-          <w:rFonts w:eastAsia="Wingdings" w:cs="Wingdings" w:ascii="CALIBRI" w:hAnsi="CALIBRI"/>
-          <w:spacing w:val="-3"/>
-          <w:w w:val="105"/>
-        </w:rPr>
-        <w:t></w:t>
-      </w:r>
-      <w:r>
-        <w:rPr>
-          <w:rFonts w:ascii="CALIBRI" w:hAnsi="CALIBRI"/>
-          <w:spacing w:val="-3"/>
-          <w:w w:val="105"/>
+          <w:sz w:val="28"/>
+          <w:szCs w:val="28"/>
         </w:rPr>
         <w:t xml:space="preserve"> </w:t>
       </w:r>
@@ -892,11 +1753,197 @@
       </m:oMath>
       <w:r>
         <w:rPr>
-          <w:rFonts w:ascii="CALIBRI" w:hAnsi="CALIBRI"/>
           <w:spacing w:val="-3"/>
           <w:w w:val="105"/>
+          <w:sz w:val="28"/>
+          <w:szCs w:val="28"/>
         </w:rPr>
         <w:t>.</w:t>
+      </w:r>
+    </w:p>
+    <w:p>
+      <w:pPr>
+        <w:pStyle w:val="ListParagraph"/>
+        <w:numPr>
+          <w:ilvl w:val="0"/>
+          <w:numId w:val="1"/>
+        </w:numPr>
+        <w:spacing w:before="0" w:after="0"/>
+        <w:ind w:left="360" w:right="0" w:hanging="360"/>
+        <w:contextualSpacing/>
+        <w:jc w:val="both"/>
+        <w:rPr>
+          <w:rFonts w:ascii="Calibri" w:hAnsi="Calibri"/>
+          <w:sz w:val="28"/>
+          <w:szCs w:val="28"/>
+        </w:rPr>
+      </w:pPr>
+      <w:r>
+        <w:rPr>
+          <w:spacing w:val="-3"/>
+          <w:w w:val="105"/>
+          <w:sz w:val="28"/>
+          <w:szCs w:val="28"/>
+        </w:rPr>
+        <w:t xml:space="preserve">L’effettivo numero di pazienti che ricevono il trapianto è di gran lunga inferiore rispetto a quelli che lo richiedono, poiché le loro condizioni di salute peggiorano con il passare del tempo: </w:t>
+      </w:r>
+      <w:r>
+        <w:rPr/>
+      </w:r>
+      <m:oMath xmlns:m="http://schemas.openxmlformats.org/officeDocument/2006/math">
+        <m:sSup>
+          <m:e>
+            <m:r>
+              <w:rPr>
+                <w:rFonts w:ascii="Cambria Math" w:hAnsi="Cambria Math"/>
+              </w:rPr>
+              <m:t xml:space="preserve">ρ</m:t>
+            </m:r>
+          </m:e>
+          <m:sup>
+            <m:r>
+              <w:rPr>
+                <w:rFonts w:ascii="Cambria Math" w:hAnsi="Cambria Math"/>
+              </w:rPr>
+              <m:t xml:space="preserve">'</m:t>
+            </m:r>
+          </m:sup>
+        </m:sSup>
+        <m:r>
+          <w:rPr>
+            <w:rFonts w:ascii="Cambria Math" w:hAnsi="Cambria Math"/>
+          </w:rPr>
+          <m:t xml:space="preserve">!</m:t>
+        </m:r>
+        <m:r>
+          <w:rPr>
+            <w:rFonts w:ascii="Cambria Math" w:hAnsi="Cambria Math"/>
+          </w:rPr>
+          <m:t xml:space="preserve">=</m:t>
+        </m:r>
+        <m:r>
+          <w:rPr>
+            <w:rFonts w:ascii="Cambria Math" w:hAnsi="Cambria Math"/>
+          </w:rPr>
+          <m:t xml:space="preserve">1</m:t>
+        </m:r>
+      </m:oMath>
+      <w:r>
+        <w:rPr>
+          <w:spacing w:val="-3"/>
+          <w:w w:val="105"/>
+          <w:sz w:val="28"/>
+          <w:szCs w:val="28"/>
+        </w:rPr>
+        <w:t>.</w:t>
+      </w:r>
+    </w:p>
+    <w:p>
+      <w:pPr>
+        <w:pStyle w:val="ListParagraph"/>
+        <w:numPr>
+          <w:ilvl w:val="0"/>
+          <w:numId w:val="1"/>
+        </w:numPr>
+        <w:spacing w:before="0" w:after="0"/>
+        <w:ind w:left="360" w:right="0" w:hanging="360"/>
+        <w:contextualSpacing/>
+        <w:jc w:val="both"/>
+        <w:rPr>
+          <w:rFonts w:ascii="Calibri" w:hAnsi="Calibri"/>
+          <w:sz w:val="28"/>
+          <w:szCs w:val="28"/>
+        </w:rPr>
+      </w:pPr>
+      <w:r>
+        <w:rPr>
+          <w:spacing w:val="-3"/>
+          <w:w w:val="105"/>
+          <w:sz w:val="28"/>
+          <w:szCs w:val="28"/>
+        </w:rPr>
+        <w:t>Gli arrivi dei pazienti sono arrivi indipendenti di Poisson.</w:t>
+      </w:r>
+    </w:p>
+    <w:p>
+      <w:pPr>
+        <w:pStyle w:val="ListParagraph"/>
+        <w:numPr>
+          <w:ilvl w:val="0"/>
+          <w:numId w:val="1"/>
+        </w:numPr>
+        <w:spacing w:before="0" w:after="0"/>
+        <w:ind w:left="360" w:right="0" w:hanging="360"/>
+        <w:contextualSpacing/>
+        <w:jc w:val="both"/>
+        <w:rPr>
+          <w:rFonts w:ascii="Calibri" w:hAnsi="Calibri"/>
+          <w:sz w:val="28"/>
+          <w:szCs w:val="28"/>
+        </w:rPr>
+      </w:pPr>
+      <w:r>
+        <w:rPr>
+          <w:spacing w:val="-3"/>
+          <w:w w:val="105"/>
+          <w:sz w:val="28"/>
+          <w:szCs w:val="28"/>
+        </w:rPr>
+        <w:t>Gli arrivi degli organi sono arrivi indipendenti di Poisson.</w:t>
+      </w:r>
+    </w:p>
+    <w:p>
+      <w:pPr>
+        <w:pStyle w:val="ListParagraph"/>
+        <w:numPr>
+          <w:ilvl w:val="0"/>
+          <w:numId w:val="1"/>
+        </w:numPr>
+        <w:spacing w:before="0" w:after="0"/>
+        <w:ind w:left="360" w:right="0" w:hanging="360"/>
+        <w:contextualSpacing/>
+        <w:jc w:val="both"/>
+        <w:rPr>
+          <w:rFonts w:ascii="Calibri" w:hAnsi="Calibri"/>
+          <w:sz w:val="28"/>
+          <w:szCs w:val="28"/>
+        </w:rPr>
+      </w:pPr>
+      <w:r>
+        <w:rPr>
+          <w:spacing w:val="-3"/>
+          <w:w w:val="105"/>
+          <w:sz w:val="28"/>
+          <w:szCs w:val="28"/>
+        </w:rPr>
+        <w:t>I pazienti mantengono uno stato di salute tale da sostenere il trapianto per un tempo distribuito esponenzialmente, dopo il quale abbandonano la lista di attesa.</w:t>
+      </w:r>
+    </w:p>
+    <w:p>
+      <w:pPr>
+        <w:pStyle w:val="ListParagraph"/>
+        <w:numPr>
+          <w:ilvl w:val="0"/>
+          <w:numId w:val="1"/>
+        </w:numPr>
+        <w:spacing w:before="0" w:after="0"/>
+        <w:ind w:left="360" w:right="0" w:hanging="360"/>
+        <w:contextualSpacing/>
+        <w:jc w:val="both"/>
+        <w:rPr>
+          <w:rFonts w:ascii="Calibri" w:hAnsi="Calibri"/>
+          <w:sz w:val="28"/>
+          <w:szCs w:val="28"/>
+        </w:rPr>
+      </w:pPr>
+      <w:r>
+        <w:rPr>
+          <w:spacing w:val="-3"/>
+          <w:w w:val="105"/>
+          <w:sz w:val="28"/>
+          <w:szCs w:val="28"/>
+        </w:rPr>
+        <w:t>Gli organi deperiscono dopo in tempo distribuito esponenzialmente.</w:t>
       </w:r>
     </w:p>
     <w:p>
@@ -1091,6 +2138,280 @@
   <w:abstractNum w:abstractNumId="2">
     <w:lvl w:ilvl="0">
       <w:start w:val="1"/>
+      <w:numFmt w:val="bullet"/>
+      <w:lvlText w:val=""/>
+      <w:lvlJc w:val="left"/>
+      <w:pPr>
+        <w:tabs>
+          <w:tab w:val="num" w:pos="720"/>
+        </w:tabs>
+        <w:ind w:left="720" w:hanging="360"/>
+      </w:pPr>
+      <w:rPr>
+        <w:rFonts w:ascii="Symbol" w:hAnsi="Symbol" w:cs="Symbol" w:hint="default"/>
+      </w:rPr>
+    </w:lvl>
+    <w:lvl w:ilvl="1">
+      <w:start w:val="1"/>
+      <w:numFmt w:val="bullet"/>
+      <w:lvlText w:val="◦"/>
+      <w:lvlJc w:val="left"/>
+      <w:pPr>
+        <w:tabs>
+          <w:tab w:val="num" w:pos="1080"/>
+        </w:tabs>
+        <w:ind w:left="1080" w:hanging="360"/>
+      </w:pPr>
+      <w:rPr>
+        <w:rFonts w:ascii="OpenSymbol" w:hAnsi="OpenSymbol" w:cs="OpenSymbol" w:hint="default"/>
+      </w:rPr>
+    </w:lvl>
+    <w:lvl w:ilvl="2">
+      <w:start w:val="1"/>
+      <w:numFmt w:val="bullet"/>
+      <w:lvlText w:val="▪"/>
+      <w:lvlJc w:val="left"/>
+      <w:pPr>
+        <w:tabs>
+          <w:tab w:val="num" w:pos="1440"/>
+        </w:tabs>
+        <w:ind w:left="1440" w:hanging="360"/>
+      </w:pPr>
+      <w:rPr>
+        <w:rFonts w:ascii="OpenSymbol" w:hAnsi="OpenSymbol" w:cs="OpenSymbol" w:hint="default"/>
+      </w:rPr>
+    </w:lvl>
+    <w:lvl w:ilvl="3">
+      <w:start w:val="1"/>
+      <w:numFmt w:val="bullet"/>
+      <w:lvlText w:val=""/>
+      <w:lvlJc w:val="left"/>
+      <w:pPr>
+        <w:tabs>
+          <w:tab w:val="num" w:pos="1800"/>
+        </w:tabs>
+        <w:ind w:left="1800" w:hanging="360"/>
+      </w:pPr>
+      <w:rPr>
+        <w:rFonts w:ascii="Symbol" w:hAnsi="Symbol" w:cs="Symbol" w:hint="default"/>
+      </w:rPr>
+    </w:lvl>
+    <w:lvl w:ilvl="4">
+      <w:start w:val="1"/>
+      <w:numFmt w:val="bullet"/>
+      <w:lvlText w:val="◦"/>
+      <w:lvlJc w:val="left"/>
+      <w:pPr>
+        <w:tabs>
+          <w:tab w:val="num" w:pos="2160"/>
+        </w:tabs>
+        <w:ind w:left="2160" w:hanging="360"/>
+      </w:pPr>
+      <w:rPr>
+        <w:rFonts w:ascii="OpenSymbol" w:hAnsi="OpenSymbol" w:cs="OpenSymbol" w:hint="default"/>
+      </w:rPr>
+    </w:lvl>
+    <w:lvl w:ilvl="5">
+      <w:start w:val="1"/>
+      <w:numFmt w:val="bullet"/>
+      <w:lvlText w:val="▪"/>
+      <w:lvlJc w:val="left"/>
+      <w:pPr>
+        <w:tabs>
+          <w:tab w:val="num" w:pos="2520"/>
+        </w:tabs>
+        <w:ind w:left="2520" w:hanging="360"/>
+      </w:pPr>
+      <w:rPr>
+        <w:rFonts w:ascii="OpenSymbol" w:hAnsi="OpenSymbol" w:cs="OpenSymbol" w:hint="default"/>
+      </w:rPr>
+    </w:lvl>
+    <w:lvl w:ilvl="6">
+      <w:start w:val="1"/>
+      <w:numFmt w:val="bullet"/>
+      <w:lvlText w:val=""/>
+      <w:lvlJc w:val="left"/>
+      <w:pPr>
+        <w:tabs>
+          <w:tab w:val="num" w:pos="2880"/>
+        </w:tabs>
+        <w:ind w:left="2880" w:hanging="360"/>
+      </w:pPr>
+      <w:rPr>
+        <w:rFonts w:ascii="Symbol" w:hAnsi="Symbol" w:cs="Symbol" w:hint="default"/>
+      </w:rPr>
+    </w:lvl>
+    <w:lvl w:ilvl="7">
+      <w:start w:val="1"/>
+      <w:numFmt w:val="bullet"/>
+      <w:lvlText w:val="◦"/>
+      <w:lvlJc w:val="left"/>
+      <w:pPr>
+        <w:tabs>
+          <w:tab w:val="num" w:pos="3240"/>
+        </w:tabs>
+        <w:ind w:left="3240" w:hanging="360"/>
+      </w:pPr>
+      <w:rPr>
+        <w:rFonts w:ascii="OpenSymbol" w:hAnsi="OpenSymbol" w:cs="OpenSymbol" w:hint="default"/>
+      </w:rPr>
+    </w:lvl>
+    <w:lvl w:ilvl="8">
+      <w:start w:val="1"/>
+      <w:numFmt w:val="bullet"/>
+      <w:lvlText w:val="▪"/>
+      <w:lvlJc w:val="left"/>
+      <w:pPr>
+        <w:tabs>
+          <w:tab w:val="num" w:pos="3600"/>
+        </w:tabs>
+        <w:ind w:left="3600" w:hanging="360"/>
+      </w:pPr>
+      <w:rPr>
+        <w:rFonts w:ascii="OpenSymbol" w:hAnsi="OpenSymbol" w:cs="OpenSymbol" w:hint="default"/>
+      </w:rPr>
+    </w:lvl>
+  </w:abstractNum>
+  <w:abstractNum w:abstractNumId="3">
+    <w:lvl w:ilvl="0">
+      <w:start w:val="1"/>
+      <w:numFmt w:val="bullet"/>
+      <w:lvlText w:val=""/>
+      <w:lvlJc w:val="left"/>
+      <w:pPr>
+        <w:tabs>
+          <w:tab w:val="num" w:pos="720"/>
+        </w:tabs>
+        <w:ind w:left="720" w:hanging="360"/>
+      </w:pPr>
+      <w:rPr>
+        <w:rFonts w:ascii="Symbol" w:hAnsi="Symbol" w:cs="Symbol" w:hint="default"/>
+      </w:rPr>
+    </w:lvl>
+    <w:lvl w:ilvl="1">
+      <w:start w:val="1"/>
+      <w:numFmt w:val="bullet"/>
+      <w:lvlText w:val="◦"/>
+      <w:lvlJc w:val="left"/>
+      <w:pPr>
+        <w:tabs>
+          <w:tab w:val="num" w:pos="1080"/>
+        </w:tabs>
+        <w:ind w:left="1080" w:hanging="360"/>
+      </w:pPr>
+      <w:rPr>
+        <w:rFonts w:ascii="OpenSymbol" w:hAnsi="OpenSymbol" w:cs="OpenSymbol" w:hint="default"/>
+      </w:rPr>
+    </w:lvl>
+    <w:lvl w:ilvl="2">
+      <w:start w:val="1"/>
+      <w:numFmt w:val="bullet"/>
+      <w:lvlText w:val="▪"/>
+      <w:lvlJc w:val="left"/>
+      <w:pPr>
+        <w:tabs>
+          <w:tab w:val="num" w:pos="1440"/>
+        </w:tabs>
+        <w:ind w:left="1440" w:hanging="360"/>
+      </w:pPr>
+      <w:rPr>
+        <w:rFonts w:ascii="OpenSymbol" w:hAnsi="OpenSymbol" w:cs="OpenSymbol" w:hint="default"/>
+      </w:rPr>
+    </w:lvl>
+    <w:lvl w:ilvl="3">
+      <w:start w:val="1"/>
+      <w:numFmt w:val="bullet"/>
+      <w:lvlText w:val=""/>
+      <w:lvlJc w:val="left"/>
+      <w:pPr>
+        <w:tabs>
+          <w:tab w:val="num" w:pos="1800"/>
+        </w:tabs>
+        <w:ind w:left="1800" w:hanging="360"/>
+      </w:pPr>
+      <w:rPr>
+        <w:rFonts w:ascii="Symbol" w:hAnsi="Symbol" w:cs="Symbol" w:hint="default"/>
+      </w:rPr>
+    </w:lvl>
+    <w:lvl w:ilvl="4">
+      <w:start w:val="1"/>
+      <w:numFmt w:val="bullet"/>
+      <w:lvlText w:val="◦"/>
+      <w:lvlJc w:val="left"/>
+      <w:pPr>
+        <w:tabs>
+          <w:tab w:val="num" w:pos="2160"/>
+        </w:tabs>
+        <w:ind w:left="2160" w:hanging="360"/>
+      </w:pPr>
+      <w:rPr>
+        <w:rFonts w:ascii="OpenSymbol" w:hAnsi="OpenSymbol" w:cs="OpenSymbol" w:hint="default"/>
+      </w:rPr>
+    </w:lvl>
+    <w:lvl w:ilvl="5">
+      <w:start w:val="1"/>
+      <w:numFmt w:val="bullet"/>
+      <w:lvlText w:val="▪"/>
+      <w:lvlJc w:val="left"/>
+      <w:pPr>
+        <w:tabs>
+          <w:tab w:val="num" w:pos="2520"/>
+        </w:tabs>
+        <w:ind w:left="2520" w:hanging="360"/>
+      </w:pPr>
+      <w:rPr>
+        <w:rFonts w:ascii="OpenSymbol" w:hAnsi="OpenSymbol" w:cs="OpenSymbol" w:hint="default"/>
+      </w:rPr>
+    </w:lvl>
+    <w:lvl w:ilvl="6">
+      <w:start w:val="1"/>
+      <w:numFmt w:val="bullet"/>
+      <w:lvlText w:val=""/>
+      <w:lvlJc w:val="left"/>
+      <w:pPr>
+        <w:tabs>
+          <w:tab w:val="num" w:pos="2880"/>
+        </w:tabs>
+        <w:ind w:left="2880" w:hanging="360"/>
+      </w:pPr>
+      <w:rPr>
+        <w:rFonts w:ascii="Symbol" w:hAnsi="Symbol" w:cs="Symbol" w:hint="default"/>
+      </w:rPr>
+    </w:lvl>
+    <w:lvl w:ilvl="7">
+      <w:start w:val="1"/>
+      <w:numFmt w:val="bullet"/>
+      <w:lvlText w:val="◦"/>
+      <w:lvlJc w:val="left"/>
+      <w:pPr>
+        <w:tabs>
+          <w:tab w:val="num" w:pos="3240"/>
+        </w:tabs>
+        <w:ind w:left="3240" w:hanging="360"/>
+      </w:pPr>
+      <w:rPr>
+        <w:rFonts w:ascii="OpenSymbol" w:hAnsi="OpenSymbol" w:cs="OpenSymbol" w:hint="default"/>
+      </w:rPr>
+    </w:lvl>
+    <w:lvl w:ilvl="8">
+      <w:start w:val="1"/>
+      <w:numFmt w:val="bullet"/>
+      <w:lvlText w:val="▪"/>
+      <w:lvlJc w:val="left"/>
+      <w:pPr>
+        <w:tabs>
+          <w:tab w:val="num" w:pos="3600"/>
+        </w:tabs>
+        <w:ind w:left="3600" w:hanging="360"/>
+      </w:pPr>
+      <w:rPr>
+        <w:rFonts w:ascii="OpenSymbol" w:hAnsi="OpenSymbol" w:cs="OpenSymbol" w:hint="default"/>
+      </w:rPr>
+    </w:lvl>
+  </w:abstractNum>
+  <w:abstractNum w:abstractNumId="4">
+    <w:lvl w:ilvl="0">
+      <w:start w:val="1"/>
       <w:numFmt w:val="none"/>
       <w:suff w:val="nothing"/>
       <w:lvlText w:val=""/>
@@ -1212,6 +2533,12 @@
   </w:num>
   <w:num w:numId="2">
     <w:abstractNumId w:val="2"/>
+  </w:num>
+  <w:num w:numId="3">
+    <w:abstractNumId w:val="3"/>
+  </w:num>
+  <w:num w:numId="4">
+    <w:abstractNumId w:val="4"/>
   </w:num>
 </w:numbering>
 </file>
@@ -1240,7 +2567,7 @@
     <w:pPr>
       <w:widowControl/>
       <w:suppressAutoHyphens w:val="true"/>
-      <w:overflowPunct w:val="false"/>
+      <w:overflowPunct w:val="true"/>
       <w:bidi w:val="0"/>
       <w:spacing w:lineRule="auto" w:line="276" w:before="0" w:after="200"/>
       <w:jc w:val="left"/>

</xml_diff>

<commit_message>
Aggiunti stati al modello concettuale + sistemate alcune sottolineature + altri piccoli dubbi
</commit_message>
<xml_diff>
--- a/doc/Relazione/Parti relazione/4. Modello concettuale.docx
+++ b/doc/Relazione/Parti relazione/4. Modello concettuale.docx
@@ -219,397 +219,6 @@
         <w:jc w:val="both"/>
         <w:rPr>
           <w:sz w:val="28"/>
-          <w:szCs w:val="28"/>
-          <w:highlight w:val="green"/>
-        </w:rPr>
-      </w:pPr>
-      <w:r>
-        <w:rPr>
-          <w:sz w:val="28"/>
-          <w:szCs w:val="28"/>
-          <w:highlight w:val="green"/>
-        </w:rPr>
-        <w:t xml:space="preserve">(Ho un’idea per aggiungere un pezzo qui. Possiamo modellare il processo di deterioramento in base a quanti “step” fa l’organo prima di poter essere allocato. Per “step” intendo: </w:t>
-      </w:r>
-    </w:p>
-    <w:p>
-      <w:pPr>
-        <w:pStyle w:val="Corpodeltesto"/>
-        <w:numPr>
-          <w:ilvl w:val="0"/>
-          <w:numId w:val="4"/>
-        </w:numPr>
-        <w:jc w:val="both"/>
-        <w:rPr>
-          <w:sz w:val="28"/>
-          <w:highlight w:val="green"/>
-        </w:rPr>
-      </w:pPr>
-      <w:r>
-        <w:rPr>
-          <w:sz w:val="28"/>
-          <w:szCs w:val="28"/>
-          <w:highlight w:val="green"/>
-        </w:rPr>
-        <w:t xml:space="preserve">Ricerca di un paziente compatibile nella zona locale all’organo </w:t>
-      </w:r>
-    </w:p>
-    <w:p>
-      <w:pPr>
-        <w:pStyle w:val="Corpodeltesto"/>
-        <w:numPr>
-          <w:ilvl w:val="1"/>
-          <w:numId w:val="4"/>
-        </w:numPr>
-        <w:jc w:val="both"/>
-        <w:rPr>
-          <w:sz w:val="28"/>
-          <w:highlight w:val="green"/>
-        </w:rPr>
-      </w:pPr>
-      <w:r>
-        <w:rPr>
-          <w:sz w:val="28"/>
-          <w:szCs w:val="28"/>
-          <w:highlight w:val="green"/>
-        </w:rPr>
-        <w:t xml:space="preserve">Successo </w:t>
-      </w:r>
-      <w:r>
-        <w:rPr>
-          <w:rFonts w:eastAsia="Wingdings" w:cs="Wingdings" w:ascii="Wingdings" w:hAnsi="Wingdings"/>
-          <w:sz w:val="28"/>
-          <w:szCs w:val="28"/>
-          <w:highlight w:val="green"/>
-        </w:rPr>
-        <w:t></w:t>
-      </w:r>
-      <w:r>
-        <w:rPr>
-          <w:sz w:val="28"/>
-          <w:szCs w:val="28"/>
-          <w:highlight w:val="green"/>
-        </w:rPr>
-        <w:t xml:space="preserve"> trapianto con probabilità massima di successo (dal punto di vista della qualità dell’organo</w:t>
-      </w:r>
-    </w:p>
-    <w:p>
-      <w:pPr>
-        <w:pStyle w:val="Corpodeltesto"/>
-        <w:numPr>
-          <w:ilvl w:val="1"/>
-          <w:numId w:val="4"/>
-        </w:numPr>
-        <w:jc w:val="both"/>
-        <w:rPr>
-          <w:sz w:val="28"/>
-          <w:highlight w:val="green"/>
-        </w:rPr>
-      </w:pPr>
-      <w:r>
-        <w:rPr>
-          <w:sz w:val="28"/>
-          <w:szCs w:val="28"/>
-          <w:highlight w:val="green"/>
-        </w:rPr>
-        <w:t xml:space="preserve">Fallimento (non ci sono pazienti compatibili) </w:t>
-      </w:r>
-      <w:r>
-        <w:rPr>
-          <w:rFonts w:eastAsia="Wingdings" w:cs="Wingdings" w:ascii="Wingdings" w:hAnsi="Wingdings"/>
-          <w:sz w:val="28"/>
-          <w:szCs w:val="28"/>
-          <w:highlight w:val="green"/>
-        </w:rPr>
-        <w:t></w:t>
-      </w:r>
-      <w:r>
-        <w:rPr>
-          <w:sz w:val="28"/>
-          <w:szCs w:val="28"/>
-          <w:highlight w:val="green"/>
-        </w:rPr>
-        <w:t xml:space="preserve"> step 2 + fattore di deterioramento </w:t>
-      </w:r>
-      <w:r>
-        <w:rPr>
-          <w:rFonts w:eastAsia="Wingdings" w:cs="Wingdings" w:ascii="Wingdings" w:hAnsi="Wingdings"/>
-          <w:sz w:val="28"/>
-          <w:szCs w:val="28"/>
-          <w:highlight w:val="green"/>
-        </w:rPr>
-        <w:t></w:t>
-      </w:r>
-      <w:r>
-        <w:rPr>
-          <w:sz w:val="28"/>
-          <w:szCs w:val="28"/>
-          <w:highlight w:val="green"/>
-        </w:rPr>
-        <w:t xml:space="preserve"> diminuiscono le probabilità di successo del trapianto senza rigetto o morte.</w:t>
-      </w:r>
-    </w:p>
-    <w:p>
-      <w:pPr>
-        <w:pStyle w:val="Corpodeltesto"/>
-        <w:numPr>
-          <w:ilvl w:val="0"/>
-          <w:numId w:val="4"/>
-        </w:numPr>
-        <w:jc w:val="both"/>
-        <w:rPr>
-          <w:sz w:val="28"/>
-          <w:highlight w:val="green"/>
-        </w:rPr>
-      </w:pPr>
-      <w:r>
-        <w:rPr>
-          <w:sz w:val="28"/>
-          <w:szCs w:val="28"/>
-          <w:highlight w:val="green"/>
-        </w:rPr>
-        <w:t xml:space="preserve">Ricerca di un paziente compatibile nelle regioni limitrofe (step iterativo: si testano </w:t>
-      </w:r>
-      <w:r>
-        <w:rPr>
-          <w:i/>
-          <w:iCs/>
-          <w:sz w:val="28"/>
-          <w:szCs w:val="28"/>
-          <w:highlight w:val="green"/>
-        </w:rPr>
-        <w:t>x</w:t>
-      </w:r>
-      <w:r>
-        <w:rPr>
-          <w:sz w:val="28"/>
-          <w:szCs w:val="28"/>
-          <w:highlight w:val="green"/>
-        </w:rPr>
-        <w:t xml:space="preserve"> regioni in maniera iterativa finché non si trova un paziente) </w:t>
-      </w:r>
-    </w:p>
-    <w:p>
-      <w:pPr>
-        <w:pStyle w:val="Corpodeltesto"/>
-        <w:numPr>
-          <w:ilvl w:val="1"/>
-          <w:numId w:val="4"/>
-        </w:numPr>
-        <w:jc w:val="both"/>
-        <w:rPr>
-          <w:sz w:val="28"/>
-          <w:highlight w:val="green"/>
-        </w:rPr>
-      </w:pPr>
-      <w:r>
-        <w:rPr>
-          <w:sz w:val="28"/>
-          <w:szCs w:val="28"/>
-          <w:highlight w:val="green"/>
-        </w:rPr>
-        <w:t>Come prima per ciascun passo iterativo (nel modello ne mettiamo uno e sti cazzi)</w:t>
-      </w:r>
-    </w:p>
-    <w:p>
-      <w:pPr>
-        <w:pStyle w:val="Corpodeltesto"/>
-        <w:numPr>
-          <w:ilvl w:val="1"/>
-          <w:numId w:val="4"/>
-        </w:numPr>
-        <w:jc w:val="both"/>
-        <w:rPr>
-          <w:sz w:val="28"/>
-          <w:highlight w:val="green"/>
-        </w:rPr>
-      </w:pPr>
-      <w:r>
-        <w:rPr>
-          <w:sz w:val="28"/>
-          <w:szCs w:val="28"/>
-          <w:highlight w:val="green"/>
-        </w:rPr>
-        <w:t>Ad ogni fallimento diminuiscono le probabilità di successo del trapianto</w:t>
-      </w:r>
-    </w:p>
-    <w:p>
-      <w:pPr>
-        <w:pStyle w:val="Corpodeltesto"/>
-        <w:numPr>
-          <w:ilvl w:val="0"/>
-          <w:numId w:val="4"/>
-        </w:numPr>
-        <w:jc w:val="both"/>
-        <w:rPr>
-          <w:sz w:val="28"/>
-          <w:highlight w:val="green"/>
-        </w:rPr>
-      </w:pPr>
-      <w:r>
-        <w:rPr>
-          <w:sz w:val="28"/>
-          <w:szCs w:val="28"/>
-          <w:highlight w:val="green"/>
-        </w:rPr>
-        <w:t>Ricerca nazionale</w:t>
-      </w:r>
-    </w:p>
-    <w:p>
-      <w:pPr>
-        <w:pStyle w:val="Corpodeltesto"/>
-        <w:numPr>
-          <w:ilvl w:val="1"/>
-          <w:numId w:val="4"/>
-        </w:numPr>
-        <w:jc w:val="both"/>
-        <w:rPr>
-          <w:sz w:val="28"/>
-          <w:highlight w:val="green"/>
-        </w:rPr>
-      </w:pPr>
-      <w:r>
-        <w:rPr>
-          <w:sz w:val="28"/>
-          <w:szCs w:val="28"/>
-          <w:highlight w:val="green"/>
-        </w:rPr>
-        <w:t xml:space="preserve">Successo </w:t>
-      </w:r>
-      <w:r>
-        <w:rPr>
-          <w:rFonts w:eastAsia="Wingdings" w:cs="Wingdings" w:ascii="Wingdings" w:hAnsi="Wingdings"/>
-          <w:sz w:val="28"/>
-          <w:szCs w:val="28"/>
-          <w:highlight w:val="green"/>
-        </w:rPr>
-        <w:t></w:t>
-      </w:r>
-      <w:r>
-        <w:rPr>
-          <w:sz w:val="28"/>
-          <w:szCs w:val="28"/>
-          <w:highlight w:val="green"/>
-        </w:rPr>
-        <w:t xml:space="preserve"> minime prob di successo ma comunque si fa il trapianto</w:t>
-      </w:r>
-    </w:p>
-    <w:p>
-      <w:pPr>
-        <w:pStyle w:val="Corpodeltesto"/>
-        <w:numPr>
-          <w:ilvl w:val="1"/>
-          <w:numId w:val="4"/>
-        </w:numPr>
-        <w:jc w:val="both"/>
-        <w:rPr>
-          <w:sz w:val="28"/>
-          <w:highlight w:val="green"/>
-        </w:rPr>
-      </w:pPr>
-      <w:r>
-        <w:rPr>
-          <w:sz w:val="28"/>
-          <w:szCs w:val="28"/>
-          <w:highlight w:val="green"/>
-        </w:rPr>
-        <w:t xml:space="preserve">Fallimento </w:t>
-      </w:r>
-      <w:r>
-        <w:rPr>
-          <w:rFonts w:eastAsia="Wingdings" w:cs="Wingdings" w:ascii="Wingdings" w:hAnsi="Wingdings"/>
-          <w:sz w:val="28"/>
-          <w:szCs w:val="28"/>
-          <w:highlight w:val="green"/>
-        </w:rPr>
-        <w:t></w:t>
-      </w:r>
-      <w:r>
-        <w:rPr>
-          <w:sz w:val="28"/>
-          <w:szCs w:val="28"/>
-          <w:highlight w:val="green"/>
-        </w:rPr>
-        <w:t xml:space="preserve"> l’organo non ha un paziente a cui può essere allocato e “muore”</w:t>
-      </w:r>
-    </w:p>
-    <w:p>
-      <w:pPr>
-        <w:pStyle w:val="Corpodeltesto"/>
-        <w:jc w:val="both"/>
-        <w:rPr>
-          <w:sz w:val="28"/>
-          <w:szCs w:val="28"/>
-          <w:highlight w:val="green"/>
-        </w:rPr>
-      </w:pPr>
-      <w:r>
-        <w:rPr>
-          <w:sz w:val="28"/>
-          <w:szCs w:val="28"/>
-          <w:highlight w:val="green"/>
-        </w:rPr>
-        <w:t>Certo qui c’è da considerare che mentre gli step vanno avanti può arrivare un paziente compatibile nel centro locale, ma il deterioramento è perlopiù dovuto al tempo trascorso, quindi il tempo della ricerca ha comunque compromesso la qualità. Un’alternativa sarebbe ricominciare il giro finché non scade un tempo di vita costante che assegn</w:t>
-      </w:r>
-      <w:r>
-        <w:rPr>
-          <w:sz w:val="28"/>
-          <w:szCs w:val="28"/>
-          <w:highlight w:val="green"/>
-        </w:rPr>
-        <w:t>i</w:t>
-      </w:r>
-      <w:r>
-        <w:rPr>
-          <w:sz w:val="28"/>
-          <w:szCs w:val="28"/>
-          <w:highlight w:val="green"/>
-        </w:rPr>
-        <w:t>amo all’organo</w:t>
-      </w:r>
-    </w:p>
-    <w:p>
-      <w:pPr>
-        <w:pStyle w:val="Corpodeltesto"/>
-        <w:jc w:val="both"/>
-        <w:rPr>
-          <w:sz w:val="28"/>
-          <w:szCs w:val="28"/>
-          <w:highlight w:val="green"/>
-        </w:rPr>
-      </w:pPr>
-      <w:r>
-        <w:rPr>
-          <w:sz w:val="28"/>
-          <w:szCs w:val="28"/>
-          <w:highlight w:val="green"/>
-        </w:rPr>
-        <w:t>Il sistema che abbiamo già pensato resta così com’è ed è il modello di ogni centro trapianti non appena l’organo viene accettato. Quindi questo pezzo interagirebbe con la fase di matching. Sto facendo uno schemino su Miro.</w:t>
-      </w:r>
-    </w:p>
-    <w:p>
-      <w:pPr>
-        <w:pStyle w:val="Corpodeltesto"/>
-        <w:jc w:val="both"/>
-        <w:rPr>
-          <w:sz w:val="28"/>
-        </w:rPr>
-      </w:pPr>
-      <w:r>
-        <w:rPr>
-          <w:sz w:val="28"/>
-          <w:szCs w:val="28"/>
-          <w:highlight w:val="green"/>
-        </w:rPr>
-        <w:t>Ci può inoltre aiutare che i dati di OPTN sono divisi per “centro locale”, “regione” e “nazionale” [quelli che ho preso sono solo nazionali])</w:t>
-      </w:r>
-    </w:p>
-    <w:p>
-      <w:pPr>
-        <w:pStyle w:val="Corpodeltesto"/>
-        <w:jc w:val="both"/>
-        <w:rPr>
-          <w:sz w:val="28"/>
         </w:rPr>
       </w:pPr>
       <w:r>
@@ -623,7 +232,7 @@
         <w:rPr>
           <w:sz w:val="28"/>
           <w:szCs w:val="28"/>
-          <w:shd w:fill="FFFF6D" w:val="clear"/>
+          <w:shd w:fill="auto" w:val="clear"/>
         </w:rPr>
         <w:t>nel momento in cui per un certo paziente che appartiene ad un certo gruppo sanguigno se (secondo la politica di assegnamento) è presente nella banca un organo compatibile allora inizia e finisce il servizio automaticamente</w:t>
       </w:r>
@@ -631,26 +240,16 @@
         <w:rPr>
           <w:sz w:val="28"/>
           <w:szCs w:val="28"/>
-        </w:rPr>
-        <w:t xml:space="preserve"> e si passa alla fase successiva. </w:t>
-      </w:r>
-    </w:p>
-    <w:p>
-      <w:pPr>
-        <w:pStyle w:val="Corpodeltesto"/>
-        <w:jc w:val="both"/>
-        <w:rPr>
-          <w:highlight w:val="none"/>
-          <w:shd w:fill="FFFF6D" w:val="clear"/>
-        </w:rPr>
-      </w:pPr>
-      <w:r>
-        <w:rPr>
-          <w:sz w:val="28"/>
-          <w:szCs w:val="28"/>
-          <w:shd w:fill="FFFF6D" w:val="clear"/>
-        </w:rPr>
-        <w:t>(Pezzo da tenere a mente per l’idea dell’iter degli organi)</w:t>
+          <w:shd w:fill="auto" w:val="clear"/>
+        </w:rPr>
+        <w:t xml:space="preserve"> </w:t>
+      </w:r>
+      <w:r>
+        <w:rPr>
+          <w:sz w:val="28"/>
+          <w:szCs w:val="28"/>
+        </w:rPr>
+        <w:t xml:space="preserve">e si passa alla fase successiva. </w:t>
       </w:r>
     </w:p>
     <w:p>
@@ -855,38 +454,7 @@
         </w:rPr>
       </w:pPr>
       <w:r>
-        <w:rPr>
-          <w:sz w:val="28"/>
-          <w:szCs w:val="28"/>
-          <w:shd w:fill="F7D1D5" w:val="clear"/>
-        </w:rPr>
-        <w:t xml:space="preserve">forse da cambiare anche sul diagramma (nell’immagine che ti ho mandato su Discord sulle code divise per gruppo sanguigno è modellata sta cosa di ABO-compatible. Può essere uno spunto.) </w:t>
-      </w:r>
-    </w:p>
-    <w:p>
-      <w:pPr>
-        <w:pStyle w:val="Corpodeltesto"/>
-        <w:jc w:val="both"/>
-        <w:rPr>
-          <w:highlight w:val="none"/>
-          <w:shd w:fill="F7D1D5" w:val="clear"/>
-        </w:rPr>
-      </w:pPr>
-      <w:r>
-        <w:rPr>
-          <w:sz w:val="28"/>
-          <w:szCs w:val="28"/>
-          <w:shd w:fill="F7D1D5" w:val="clear"/>
-        </w:rPr>
-        <w:t xml:space="preserve">- </w:t>
-      </w:r>
-      <w:r>
-        <w:rPr>
-          <w:sz w:val="28"/>
-          <w:szCs w:val="28"/>
-          <w:shd w:fill="F7D1D5" w:val="clear"/>
-        </w:rPr>
-        <w:t>Da vedere dopo aver visto cosa degli organi per decidere</w:t>
+        <w:rPr/>
       </w:r>
     </w:p>
     <w:p>
@@ -1129,39 +697,7 @@
           <w:szCs w:val="28"/>
           <w:shd w:fill="auto" w:val="clear"/>
         </w:rPr>
-        <w:t xml:space="preserve">, dipende da diversi fattori di valutazione, differenti per ogni tipo di organo. </w:t>
-      </w:r>
-      <w:r>
-        <w:rPr>
-          <w:sz w:val="28"/>
-          <w:szCs w:val="28"/>
-          <w:shd w:fill="auto" w:val="clear"/>
-        </w:rPr>
-        <w:t xml:space="preserve">Nel modello in esame tuttavia si assume che non ci sia differenziazione della tipologia di organi e pertanto per determinare il livello di criticità si considera la </w:t>
-      </w:r>
-      <w:r>
-        <w:rPr>
-          <w:sz w:val="28"/>
-          <w:szCs w:val="28"/>
-          <w:shd w:fill="auto" w:val="clear"/>
-        </w:rPr>
-        <w:t xml:space="preserve">probabilità di sopravvivenza di un paziente se questo non dovesse ricevere un trapianto, </w:t>
-      </w:r>
-      <w:r>
-        <w:rPr>
-          <w:sz w:val="28"/>
-          <w:szCs w:val="28"/>
-          <w:shd w:fill="auto" w:val="clear"/>
-        </w:rPr>
-        <w:t>criterio a cui tutti i fattori di valutazione citati precedentemente fanno riferimento</w:t>
-      </w:r>
-      <w:r>
-        <w:rPr>
-          <w:sz w:val="28"/>
-          <w:szCs w:val="28"/>
-          <w:shd w:fill="auto" w:val="clear"/>
-        </w:rPr>
-        <w:t>. Date queste considerazioni, il parametro p può essere associato ad uno dei seguenti 4 livelli di gravità:</w:t>
+        <w:t>, dipende da diversi fattori di valutazione, differenti per ogni tipo di organo. Nel modello in esame tuttavia si assume che non ci sia differenziazione della tipologia di organi e pertanto per determinare il livello di criticità si considera la probabilità di sopravvivenza di un paziente se questo non dovesse ricevere un trapianto, criterio a cui tutti i fattori di valutazione citati precedentemente fanno riferimento. Date queste considerazioni, il parametro p può essere associato ad uno dei seguenti 4 livelli di gravità:</w:t>
       </w:r>
     </w:p>
     <w:p>
@@ -1652,16 +1188,7 @@
           <w:szCs w:val="28"/>
           <w:highlight w:val="green"/>
         </w:rPr>
-        <w:t xml:space="preserve">alt: </w:t>
-      </w:r>
-      <w:r>
-        <w:rPr>
-          <w:rFonts w:cs="Calibri" w:cstheme="minorHAnsi"/>
-          <w:sz w:val="28"/>
-          <w:szCs w:val="28"/>
-          <w:highlight w:val="green"/>
-        </w:rPr>
-        <w:t>Uscita del paziente dal sistema:</w:t>
+        <w:t>alt: Uscita del paziente dal sistema:</w:t>
       </w:r>
     </w:p>
     <w:p>
@@ -1712,6 +1239,263 @@
           <w:highlight w:val="green"/>
         </w:rPr>
         <w:t>Decesso</w:t>
+      </w:r>
+    </w:p>
+    <w:p>
+      <w:pPr>
+        <w:pStyle w:val="Corpodeltesto"/>
+        <w:jc w:val="both"/>
+        <w:rPr>
+          <w:rFonts w:ascii="Calibri" w:hAnsi="Calibri" w:cs="Calibri" w:asciiTheme="minorHAnsi" w:cstheme="minorHAnsi" w:hAnsiTheme="minorHAnsi"/>
+          <w:sz w:val="28"/>
+          <w:szCs w:val="28"/>
+          <w:highlight w:val="green"/>
+        </w:rPr>
+      </w:pPr>
+      <w:r>
+        <w:rPr/>
+      </w:r>
+    </w:p>
+    <w:p>
+      <w:pPr>
+        <w:pStyle w:val="Corpodeltesto"/>
+        <w:jc w:val="both"/>
+        <w:rPr>
+          <w:b/>
+          <w:b/>
+          <w:bCs/>
+          <w:sz w:val="28"/>
+          <w:szCs w:val="28"/>
+        </w:rPr>
+      </w:pPr>
+      <w:r>
+        <w:rPr>
+          <w:b/>
+          <w:bCs/>
+          <w:sz w:val="28"/>
+          <w:szCs w:val="28"/>
+        </w:rPr>
+        <w:t>Stati</w:t>
+      </w:r>
+    </w:p>
+    <w:p>
+      <w:pPr>
+        <w:pStyle w:val="Corpodeltesto"/>
+        <w:jc w:val="both"/>
+        <w:rPr>
+          <w:b w:val="false"/>
+          <w:b w:val="false"/>
+          <w:bCs w:val="false"/>
+          <w:sz w:val="28"/>
+          <w:szCs w:val="28"/>
+        </w:rPr>
+      </w:pPr>
+      <w:r>
+        <w:rPr>
+          <w:b w:val="false"/>
+          <w:bCs w:val="false"/>
+          <w:sz w:val="28"/>
+          <w:szCs w:val="28"/>
+        </w:rPr>
+        <w:t>Organo_A: {DISPONIBILE, NON DISPONIBILE}</w:t>
+      </w:r>
+    </w:p>
+    <w:p>
+      <w:pPr>
+        <w:pStyle w:val="Corpodeltesto"/>
+        <w:jc w:val="both"/>
+        <w:rPr>
+          <w:b w:val="false"/>
+          <w:b w:val="false"/>
+          <w:bCs w:val="false"/>
+          <w:sz w:val="28"/>
+          <w:szCs w:val="28"/>
+        </w:rPr>
+      </w:pPr>
+      <w:r>
+        <w:rPr>
+          <w:b w:val="false"/>
+          <w:bCs w:val="false"/>
+          <w:sz w:val="28"/>
+          <w:szCs w:val="28"/>
+        </w:rPr>
+        <w:t>Organo_B: {DISPONIBILE, NON DISPONIBILE}</w:t>
+      </w:r>
+    </w:p>
+    <w:p>
+      <w:pPr>
+        <w:pStyle w:val="Corpodeltesto"/>
+        <w:jc w:val="both"/>
+        <w:rPr>
+          <w:b w:val="false"/>
+          <w:b w:val="false"/>
+          <w:bCs w:val="false"/>
+          <w:sz w:val="28"/>
+          <w:szCs w:val="28"/>
+        </w:rPr>
+      </w:pPr>
+      <w:r>
+        <w:rPr>
+          <w:b w:val="false"/>
+          <w:bCs w:val="false"/>
+          <w:sz w:val="28"/>
+          <w:szCs w:val="28"/>
+        </w:rPr>
+        <w:t>Organo_AB: {DISPONIBILE, NON DISPONIBILE}</w:t>
+      </w:r>
+    </w:p>
+    <w:p>
+      <w:pPr>
+        <w:pStyle w:val="Corpodeltesto"/>
+        <w:jc w:val="both"/>
+        <w:rPr>
+          <w:b w:val="false"/>
+          <w:b w:val="false"/>
+          <w:bCs w:val="false"/>
+          <w:sz w:val="28"/>
+          <w:szCs w:val="28"/>
+        </w:rPr>
+      </w:pPr>
+      <w:r>
+        <w:rPr>
+          <w:b w:val="false"/>
+          <w:bCs w:val="false"/>
+          <w:sz w:val="28"/>
+          <w:szCs w:val="28"/>
+        </w:rPr>
+        <w:t>Organo_0: {DISPONIBILE, NON DISPONIBILE}</w:t>
+      </w:r>
+    </w:p>
+    <w:p>
+      <w:pPr>
+        <w:pStyle w:val="Corpodeltesto"/>
+        <w:jc w:val="both"/>
+        <w:rPr>
+          <w:b w:val="false"/>
+          <w:b w:val="false"/>
+          <w:bCs w:val="false"/>
+          <w:sz w:val="28"/>
+          <w:szCs w:val="28"/>
+        </w:rPr>
+      </w:pPr>
+      <w:r>
+        <w:rPr>
+          <w:b w:val="false"/>
+          <w:bCs w:val="false"/>
+          <w:sz w:val="28"/>
+          <w:szCs w:val="28"/>
+        </w:rPr>
+        <w:t>Coda_Pazienti_A: {VUOTA, NON VUOTA}</w:t>
+      </w:r>
+    </w:p>
+    <w:p>
+      <w:pPr>
+        <w:pStyle w:val="Corpodeltesto"/>
+        <w:jc w:val="both"/>
+        <w:rPr>
+          <w:b w:val="false"/>
+          <w:b w:val="false"/>
+          <w:bCs w:val="false"/>
+          <w:sz w:val="28"/>
+          <w:szCs w:val="28"/>
+        </w:rPr>
+      </w:pPr>
+      <w:r>
+        <w:rPr>
+          <w:b w:val="false"/>
+          <w:bCs w:val="false"/>
+          <w:sz w:val="28"/>
+          <w:szCs w:val="28"/>
+        </w:rPr>
+        <w:t>Coda_Pazienti_B: {VUOTA, NON VUOTA}</w:t>
+      </w:r>
+    </w:p>
+    <w:p>
+      <w:pPr>
+        <w:pStyle w:val="Corpodeltesto"/>
+        <w:jc w:val="both"/>
+        <w:rPr>
+          <w:b w:val="false"/>
+          <w:b w:val="false"/>
+          <w:bCs w:val="false"/>
+          <w:sz w:val="28"/>
+          <w:szCs w:val="28"/>
+        </w:rPr>
+      </w:pPr>
+      <w:r>
+        <w:rPr>
+          <w:b w:val="false"/>
+          <w:bCs w:val="false"/>
+          <w:sz w:val="28"/>
+          <w:szCs w:val="28"/>
+        </w:rPr>
+        <w:t>Coda_Pazienti_AB: {VUOTA, NON VUOTA}</w:t>
+      </w:r>
+    </w:p>
+    <w:p>
+      <w:pPr>
+        <w:pStyle w:val="Corpodeltesto"/>
+        <w:jc w:val="both"/>
+        <w:rPr>
+          <w:b w:val="false"/>
+          <w:b w:val="false"/>
+          <w:bCs w:val="false"/>
+          <w:sz w:val="28"/>
+          <w:szCs w:val="28"/>
+        </w:rPr>
+      </w:pPr>
+      <w:r>
+        <w:rPr>
+          <w:b w:val="false"/>
+          <w:bCs w:val="false"/>
+          <w:sz w:val="28"/>
+          <w:szCs w:val="28"/>
+        </w:rPr>
+        <w:t>Coda_Pazienti_0: {VUOTA, NON VUOTA}</w:t>
+      </w:r>
+    </w:p>
+    <w:p>
+      <w:pPr>
+        <w:pStyle w:val="Corpodeltesto"/>
+        <w:jc w:val="both"/>
+        <w:rPr>
+          <w:b w:val="false"/>
+          <w:b w:val="false"/>
+          <w:bCs w:val="false"/>
+          <w:sz w:val="28"/>
+          <w:szCs w:val="28"/>
+        </w:rPr>
+      </w:pPr>
+      <w:r>
+        <w:rPr>
+          <w:b w:val="false"/>
+          <w:bCs w:val="false"/>
+          <w:sz w:val="28"/>
+          <w:szCs w:val="28"/>
+        </w:rPr>
+        <w:t xml:space="preserve">Trapianto: {COMPLETATO, RIGETTATO} </w:t>
+      </w:r>
+    </w:p>
+    <w:p>
+      <w:pPr>
+        <w:pStyle w:val="Corpodeltesto"/>
+        <w:jc w:val="both"/>
+        <w:rPr>
+          <w:b w:val="false"/>
+          <w:b w:val="false"/>
+          <w:bCs w:val="false"/>
+          <w:sz w:val="28"/>
+          <w:szCs w:val="28"/>
+        </w:rPr>
+      </w:pPr>
+      <w:r>
+        <w:rPr>
+          <w:b w:val="false"/>
+          <w:bCs w:val="false"/>
+          <w:sz w:val="28"/>
+          <w:szCs w:val="28"/>
+        </w:rPr>
+        <w:t>(es: in ABO-identical: organo_X=DISPONIBILE + Coda_Pazienti_X=NON VUOTA =&gt; match!)</w:t>
       </w:r>
     </w:p>
     <w:p>
@@ -1730,31 +1514,37 @@
         <w:rPr>
           <w:b/>
           <w:bCs/>
-          <w:sz w:val="32"/>
-          <w:szCs w:val="32"/>
-        </w:rPr>
-      </w:r>
-    </w:p>
-    <w:p>
-      <w:pPr>
-        <w:pStyle w:val="Corpodeltesto"/>
-        <w:jc w:val="both"/>
-        <w:rPr>
-          <w:b/>
+          <w:sz w:val="28"/>
+          <w:szCs w:val="28"/>
+        </w:rPr>
+        <w:t>Variabili di stato</w:t>
+      </w:r>
+      <w:r>
+        <w:rPr>
           <w:b/>
           <w:bCs/>
           <w:sz w:val="32"/>
           <w:szCs w:val="32"/>
         </w:rPr>
-      </w:pPr>
-      <w:r>
-        <w:rPr>
-          <w:b/>
-          <w:bCs/>
-          <w:sz w:val="28"/>
-          <w:szCs w:val="28"/>
-        </w:rPr>
-        <w:t>Variabili di stato</w:t>
+        <w:t xml:space="preserve"> </w:t>
+      </w:r>
+      <w:r>
+        <w:rPr>
+          <w:b w:val="false"/>
+          <w:bCs w:val="false"/>
+          <w:sz w:val="32"/>
+          <w:szCs w:val="32"/>
+        </w:rPr>
+        <w:t>(</w:t>
+      </w:r>
+      <w:r>
+        <w:rPr>
+          <w:b w:val="false"/>
+          <w:bCs w:val="false"/>
+          <w:sz w:val="28"/>
+          <w:szCs w:val="28"/>
+        </w:rPr>
+        <w:t>forse vanno nel modello delle specifiche)</w:t>
       </w:r>
     </w:p>
     <w:p>
@@ -1791,15 +1581,7 @@
           <w:szCs w:val="28"/>
           <w:shd w:fill="auto" w:val="clear"/>
         </w:rPr>
-        <w:t xml:space="preserve">Numero di serventi attivi per </w:t>
-      </w:r>
-      <w:r>
-        <w:rPr>
-          <w:sz w:val="28"/>
-          <w:szCs w:val="28"/>
-          <w:shd w:fill="auto" w:val="clear"/>
-        </w:rPr>
-        <w:t>i trapianti in corso</w:t>
+        <w:t>Numero di serventi attivi per i trapianti in corso</w:t>
       </w:r>
     </w:p>
     <w:p>
@@ -2123,12 +1905,7 @@
         </w:rPr>
       </w:pPr>
       <w:r>
-        <w:rPr>
-          <w:sz w:val="28"/>
-          <w:szCs w:val="28"/>
-          <w:shd w:fill="FFFF00" w:val="clear"/>
-        </w:rPr>
-        <w:t>(forse potrebbero essercene delle altre? + trovare altro termine per ultimo punto)</w:t>
+        <w:rPr/>
       </w:r>
     </w:p>
     <w:p>
@@ -2162,14 +1939,15 @@
         <w:contextualSpacing/>
         <w:jc w:val="both"/>
         <w:rPr>
-          <w:sz w:val="28"/>
-          <w:szCs w:val="28"/>
-        </w:rPr>
-      </w:pPr>
-      <w:r>
-        <w:rPr>
-          <w:sz w:val="28"/>
-          <w:szCs w:val="28"/>
+          <w:highlight w:val="none"/>
+          <w:shd w:fill="FFFF00" w:val="clear"/>
+        </w:rPr>
+      </w:pPr>
+      <w:r>
+        <w:rPr>
+          <w:sz w:val="28"/>
+          <w:szCs w:val="28"/>
+          <w:shd w:fill="FFFF00" w:val="clear"/>
         </w:rPr>
         <w:t>Le richieste di trapianto superano la disponibilità di organi:</w:t>
       </w:r>
@@ -2179,11 +1957,18 @@
           <w:w w:val="105"/>
           <w:sz w:val="28"/>
           <w:szCs w:val="28"/>
+          <w:shd w:fill="FFFF00" w:val="clear"/>
         </w:rPr>
         <w:t xml:space="preserve"> </w:t>
       </w:r>
       <w:r>
-        <w:rPr/>
+        <w:rPr>
+          <w:spacing w:val="-3"/>
+          <w:w w:val="105"/>
+          <w:sz w:val="28"/>
+          <w:szCs w:val="28"/>
+          <w:shd w:fill="FFFF00" w:val="clear"/>
+        </w:rPr>
       </w:r>
       <m:oMath xmlns:m="http://schemas.openxmlformats.org/officeDocument/2006/math">
         <m:r>
@@ -2211,8 +1996,35 @@
           <w:w w:val="105"/>
           <w:sz w:val="28"/>
           <w:szCs w:val="28"/>
+          <w:shd w:fill="FFFF00" w:val="clear"/>
         </w:rPr>
         <w:t>.</w:t>
+      </w:r>
+    </w:p>
+    <w:p>
+      <w:pPr>
+        <w:pStyle w:val="ListParagraph"/>
+        <w:numPr>
+          <w:ilvl w:val="0"/>
+          <w:numId w:val="1"/>
+        </w:numPr>
+        <w:spacing w:before="0" w:after="0"/>
+        <w:contextualSpacing/>
+        <w:jc w:val="both"/>
+        <w:rPr>
+          <w:highlight w:val="none"/>
+          <w:shd w:fill="FFFF00" w:val="clear"/>
+        </w:rPr>
+      </w:pPr>
+      <w:r>
+        <w:rPr>
+          <w:spacing w:val="-3"/>
+          <w:w w:val="105"/>
+          <w:sz w:val="28"/>
+          <w:szCs w:val="28"/>
+          <w:shd w:fill="FFFF00" w:val="clear"/>
+        </w:rPr>
+        <w:t>(come lo metto sto qua?)</w:t>
       </w:r>
     </w:p>
     <w:p>
@@ -2422,8 +2234,112 @@
     <w:p>
       <w:pPr>
         <w:pStyle w:val="ListParagraph"/>
+        <w:numPr>
+          <w:ilvl w:val="0"/>
+          <w:numId w:val="1"/>
+        </w:numPr>
         <w:spacing w:before="0" w:after="0"/>
-        <w:ind w:hanging="0"/>
+        <w:contextualSpacing/>
+        <w:jc w:val="both"/>
+        <w:rPr>
+          <w:highlight w:val="none"/>
+          <w:shd w:fill="auto" w:val="clear"/>
+        </w:rPr>
+      </w:pPr>
+      <w:r>
+        <w:rPr>
+          <w:spacing w:val="-3"/>
+          <w:w w:val="105"/>
+          <w:sz w:val="28"/>
+          <w:szCs w:val="28"/>
+          <w:shd w:fill="auto" w:val="clear"/>
+        </w:rPr>
+        <w:t>Nel modello si assume una vista globale sugli Stati Uniti che comprende:</w:t>
+      </w:r>
+    </w:p>
+    <w:p>
+      <w:pPr>
+        <w:pStyle w:val="ListParagraph"/>
+        <w:numPr>
+          <w:ilvl w:val="1"/>
+          <w:numId w:val="1"/>
+        </w:numPr>
+        <w:spacing w:before="0" w:after="0"/>
+        <w:contextualSpacing/>
+        <w:jc w:val="both"/>
+        <w:rPr>
+          <w:highlight w:val="none"/>
+          <w:shd w:fill="auto" w:val="clear"/>
+        </w:rPr>
+      </w:pPr>
+      <w:r>
+        <w:rPr>
+          <w:spacing w:val="-3"/>
+          <w:w w:val="105"/>
+          <w:sz w:val="28"/>
+          <w:szCs w:val="28"/>
+          <w:shd w:fill="auto" w:val="clear"/>
+        </w:rPr>
+        <w:t>La totalità di pazienti che fanno richiesta per un trapianto.</w:t>
+      </w:r>
+    </w:p>
+    <w:p>
+      <w:pPr>
+        <w:pStyle w:val="ListParagraph"/>
+        <w:numPr>
+          <w:ilvl w:val="1"/>
+          <w:numId w:val="1"/>
+        </w:numPr>
+        <w:spacing w:before="0" w:after="0"/>
+        <w:contextualSpacing/>
+        <w:jc w:val="both"/>
+        <w:rPr>
+          <w:highlight w:val="none"/>
+          <w:shd w:fill="auto" w:val="clear"/>
+        </w:rPr>
+      </w:pPr>
+      <w:r>
+        <w:rPr>
+          <w:spacing w:val="-3"/>
+          <w:w w:val="105"/>
+          <w:sz w:val="28"/>
+          <w:szCs w:val="28"/>
+          <w:shd w:fill="auto" w:val="clear"/>
+        </w:rPr>
+        <w:t>La totalità degli organi presenti nelle banche.</w:t>
+      </w:r>
+    </w:p>
+    <w:p>
+      <w:pPr>
+        <w:pStyle w:val="ListParagraph"/>
+        <w:numPr>
+          <w:ilvl w:val="1"/>
+          <w:numId w:val="1"/>
+        </w:numPr>
+        <w:spacing w:before="0" w:after="0"/>
+        <w:contextualSpacing/>
+        <w:jc w:val="both"/>
+        <w:rPr>
+          <w:highlight w:val="none"/>
+          <w:shd w:fill="auto" w:val="clear"/>
+        </w:rPr>
+      </w:pPr>
+      <w:r>
+        <w:rPr>
+          <w:spacing w:val="-3"/>
+          <w:w w:val="105"/>
+          <w:sz w:val="28"/>
+          <w:szCs w:val="28"/>
+          <w:shd w:fill="auto" w:val="clear"/>
+        </w:rPr>
+        <w:t>La totalità dei posti disponibili per l’esecuzione del trapianto.</w:t>
+      </w:r>
+    </w:p>
+    <w:p>
+      <w:pPr>
+        <w:pStyle w:val="ListParagraph"/>
+        <w:spacing w:before="0" w:after="0"/>
+        <w:ind w:left="720" w:hanging="0"/>
         <w:contextualSpacing/>
         <w:jc w:val="both"/>
         <w:rPr>
@@ -2910,125 +2826,6 @@
   <w:abstractNum w:abstractNumId="4">
     <w:lvl w:ilvl="0">
       <w:start w:val="1"/>
-      <w:numFmt w:val="decimal"/>
-      <w:lvlText w:val="%1."/>
-      <w:lvlJc w:val="left"/>
-      <w:pPr>
-        <w:tabs>
-          <w:tab w:val="num" w:pos="0"/>
-        </w:tabs>
-        <w:ind w:left="720" w:hanging="360"/>
-      </w:pPr>
-      <w:rPr/>
-    </w:lvl>
-    <w:lvl w:ilvl="1">
-      <w:start w:val="1"/>
-      <w:numFmt w:val="lowerLetter"/>
-      <w:lvlText w:val="%2."/>
-      <w:lvlJc w:val="left"/>
-      <w:pPr>
-        <w:tabs>
-          <w:tab w:val="num" w:pos="0"/>
-        </w:tabs>
-        <w:ind w:left="1440" w:hanging="360"/>
-      </w:pPr>
-      <w:rPr/>
-    </w:lvl>
-    <w:lvl w:ilvl="2">
-      <w:start w:val="1"/>
-      <w:numFmt w:val="lowerRoman"/>
-      <w:lvlText w:val="%3."/>
-      <w:lvlJc w:val="right"/>
-      <w:pPr>
-        <w:tabs>
-          <w:tab w:val="num" w:pos="0"/>
-        </w:tabs>
-        <w:ind w:left="2160" w:hanging="180"/>
-      </w:pPr>
-      <w:rPr/>
-    </w:lvl>
-    <w:lvl w:ilvl="3">
-      <w:start w:val="1"/>
-      <w:numFmt w:val="decimal"/>
-      <w:lvlText w:val="%4."/>
-      <w:lvlJc w:val="left"/>
-      <w:pPr>
-        <w:tabs>
-          <w:tab w:val="num" w:pos="0"/>
-        </w:tabs>
-        <w:ind w:left="2880" w:hanging="360"/>
-      </w:pPr>
-      <w:rPr/>
-    </w:lvl>
-    <w:lvl w:ilvl="4">
-      <w:start w:val="1"/>
-      <w:numFmt w:val="lowerLetter"/>
-      <w:lvlText w:val="%5."/>
-      <w:lvlJc w:val="left"/>
-      <w:pPr>
-        <w:tabs>
-          <w:tab w:val="num" w:pos="0"/>
-        </w:tabs>
-        <w:ind w:left="3600" w:hanging="360"/>
-      </w:pPr>
-      <w:rPr/>
-    </w:lvl>
-    <w:lvl w:ilvl="5">
-      <w:start w:val="1"/>
-      <w:numFmt w:val="lowerRoman"/>
-      <w:lvlText w:val="%6."/>
-      <w:lvlJc w:val="right"/>
-      <w:pPr>
-        <w:tabs>
-          <w:tab w:val="num" w:pos="0"/>
-        </w:tabs>
-        <w:ind w:left="4320" w:hanging="180"/>
-      </w:pPr>
-      <w:rPr/>
-    </w:lvl>
-    <w:lvl w:ilvl="6">
-      <w:start w:val="1"/>
-      <w:numFmt w:val="decimal"/>
-      <w:lvlText w:val="%7."/>
-      <w:lvlJc w:val="left"/>
-      <w:pPr>
-        <w:tabs>
-          <w:tab w:val="num" w:pos="0"/>
-        </w:tabs>
-        <w:ind w:left="5040" w:hanging="360"/>
-      </w:pPr>
-      <w:rPr/>
-    </w:lvl>
-    <w:lvl w:ilvl="7">
-      <w:start w:val="1"/>
-      <w:numFmt w:val="lowerLetter"/>
-      <w:lvlText w:val="%8."/>
-      <w:lvlJc w:val="left"/>
-      <w:pPr>
-        <w:tabs>
-          <w:tab w:val="num" w:pos="0"/>
-        </w:tabs>
-        <w:ind w:left="5760" w:hanging="360"/>
-      </w:pPr>
-      <w:rPr/>
-    </w:lvl>
-    <w:lvl w:ilvl="8">
-      <w:start w:val="1"/>
-      <w:numFmt w:val="lowerRoman"/>
-      <w:lvlText w:val="%9."/>
-      <w:lvlJc w:val="right"/>
-      <w:pPr>
-        <w:tabs>
-          <w:tab w:val="num" w:pos="0"/>
-        </w:tabs>
-        <w:ind w:left="6480" w:hanging="180"/>
-      </w:pPr>
-      <w:rPr/>
-    </w:lvl>
-  </w:abstractNum>
-  <w:abstractNum w:abstractNumId="5">
-    <w:lvl w:ilvl="0">
-      <w:start w:val="1"/>
       <w:numFmt w:val="none"/>
       <w:suff w:val="nothing"/>
       <w:lvlText w:val=""/>
@@ -3156,9 +2953,6 @@
   </w:num>
   <w:num w:numId="4">
     <w:abstractNumId w:val="4"/>
-  </w:num>
-  <w:num w:numId="5">
-    <w:abstractNumId w:val="5"/>
   </w:num>
 </w:numbering>
 </file>

</xml_diff>

<commit_message>
Piccola modifica modello concettuale
</commit_message>
<xml_diff>
--- a/doc/Relazione/Parti relazione/4. Modello concettuale.docx
+++ b/doc/Relazione/Parti relazione/4. Modello concettuale.docx
@@ -190,38 +190,38 @@
           <w:sz w:val="24"/>
           <w:szCs w:val="24"/>
         </w:rPr>
-        <w:t xml:space="preserve">Il blocco a. delle liste di attesa è modellato come un sistema di code con priorità dove i pazienti che devono essere assegnati ad un organo vengono suddivisi in base alle loro condizioni di salute di partenza. Ciascuna coda con priorità è a sua volta suddivisa internamente in 4 code FIFO, una per ogni gruppo sanguigno (A, B, 0, AB). I pazienti in lista di attesa possono uscire dalla coda sia perché vengono assegnati ad un organo secondo una particolare politica di assegnamento, </w:t>
-      </w:r>
-      <w:r>
-        <w:rPr>
-          <w:sz w:val="24"/>
-          <w:szCs w:val="24"/>
-        </w:rPr>
-        <w:t xml:space="preserve">sia perché la loro condizione migliora e quindi non è più necessario il trapianto, </w:t>
-      </w:r>
-      <w:r>
-        <w:rPr>
-          <w:sz w:val="24"/>
-          <w:szCs w:val="24"/>
-        </w:rPr>
-        <w:t>oppure perché la loro condizione di salute peggiora a tal punto da non poter sostenere il trapianto.</w:t>
-      </w:r>
-    </w:p>
-    <w:p>
-      <w:pPr>
-        <w:pStyle w:val="Corpodeltesto"/>
-        <w:jc w:val="both"/>
-        <w:rPr>
-          <w:sz w:val="24"/>
-          <w:szCs w:val="24"/>
-        </w:rPr>
-      </w:pPr>
-      <w:r>
-        <w:rPr>
-          <w:sz w:val="24"/>
-          <w:szCs w:val="24"/>
-        </w:rPr>
-        <w:t>Il blocco b. della banca degli organi disponibili per l’assegnamento è modellato come una semplice coda. Gli organi una volta entrati nel sistema sono soggetti ad un processo di deterioramento. Pertanto una volta entrati nel sistema gli organi possono essere associati ad un paziente compatibile e quindi essere trapiantati, oppure possono deteriorarsi a tal punto da non poter essere utilizzati per un trapianto in quanto potrebbero provocare reazioni nel paziente recipienti.</w:t>
+        <w:t>Il blocco a. delle liste di attesa è modellato come un sistema di code con priorità dove i pazienti che devono essere assegnati ad un organo vengono suddivisi in base alle loro condizioni di salute di partenza. Ciascuna coda con priorità è a sua volta suddivisa internamente in 4 code FIFO, una per ogni gruppo sanguigno (A, B, 0, AB). I pazienti in lista di attesa possono uscire dalla coda sia perché vengono assegnati ad un organo secondo una particolare politica di assegnamento, sia perché la loro condizione migliora e quindi non è più necessario il trapianto, oppure perché la loro condizione di salute peggiora a tal punto da non poter sostenere il trapianto.</w:t>
+      </w:r>
+    </w:p>
+    <w:p>
+      <w:pPr>
+        <w:pStyle w:val="Corpodeltesto"/>
+        <w:jc w:val="both"/>
+        <w:rPr>
+          <w:sz w:val="24"/>
+          <w:szCs w:val="24"/>
+        </w:rPr>
+      </w:pPr>
+      <w:r>
+        <w:rPr>
+          <w:sz w:val="24"/>
+          <w:szCs w:val="24"/>
+        </w:rPr>
+        <w:t xml:space="preserve">Il blocco b. della banca degli organi disponibili per l’assegnamento è modellato come </w:t>
+      </w:r>
+      <w:r>
+        <w:rPr>
+          <w:sz w:val="24"/>
+          <w:szCs w:val="24"/>
+        </w:rPr>
+        <w:t>4 code FIFO, una per ogni gruppo sanguigno</w:t>
+      </w:r>
+      <w:r>
+        <w:rPr>
+          <w:sz w:val="24"/>
+          <w:szCs w:val="24"/>
+        </w:rPr>
+        <w:t>. Gli organi una volta entrati nel sistema sono soggetti ad un processo di deterioramento. Pertanto una volta entrati nel sistema gli organi possono essere associati ad un paziente compatibile e quindi essere trapiantati, oppure possono deteriorarsi a tal punto da non poter essere utilizzati per un trapianto in quanto potrebbero provocare reazioni nel paziente recipienti.</w:t>
       </w:r>
     </w:p>
     <w:p>
@@ -1447,8 +1447,8 @@
       </w:pPr>
       <w:r>
         <w:rPr>
-          <w:sz w:val="24"/>
-          <w:szCs w:val="24"/>
+          <w:b w:val="false"/>
+          <w:bCs w:val="false"/>
         </w:rPr>
       </w:r>
     </w:p>
@@ -1559,21 +1559,7 @@
           <w:sz w:val="24"/>
           <w:szCs w:val="24"/>
         </w:rPr>
-        <w:t>Numero di pazienti in a</w:t>
-      </w:r>
-      <w:r>
-        <w:rPr>
-          <w:sz w:val="24"/>
-          <w:szCs w:val="24"/>
-        </w:rPr>
-        <w:t>ttesa</w:t>
-      </w:r>
-      <w:r>
-        <w:rPr>
-          <w:sz w:val="24"/>
-          <w:szCs w:val="24"/>
-        </w:rPr>
-        <w:t xml:space="preserve"> per gruppo sanguigno</w:t>
+        <w:t>Numero di pazienti in attesa per gruppo sanguigno</w:t>
       </w:r>
     </w:p>
     <w:p>
@@ -1635,15 +1621,7 @@
           <w:szCs w:val="24"/>
           <w:shd w:fill="auto" w:val="clear"/>
         </w:rPr>
-        <w:t xml:space="preserve">Le richieste di trapianto superano la disponibilità di organi. </w:t>
-      </w:r>
-      <w:r>
-        <w:rPr>
-          <w:sz w:val="24"/>
-          <w:szCs w:val="24"/>
-          <w:shd w:fill="auto" w:val="clear"/>
-        </w:rPr>
-        <w:t>Tuttavia l</w:t>
+        <w:t>Le richieste di trapianto superano la disponibilità di organi. Tuttavia l</w:t>
       </w:r>
       <w:r>
         <w:rPr>
@@ -1791,7 +1769,27 @@
           <w:szCs w:val="24"/>
           <w:shd w:fill="auto" w:val="clear"/>
         </w:rPr>
-        <w:t>Nel modello non sono stati considerati tipi diversi di organi.</w:t>
+        <w:t xml:space="preserve">Nel modello non sono stati considerati tipi diversi di organi, </w:t>
+      </w:r>
+      <w:r>
+        <w:rPr>
+          <w:spacing w:val="-3"/>
+          <w:w w:val="105"/>
+          <w:sz w:val="24"/>
+          <w:szCs w:val="24"/>
+          <w:shd w:fill="auto" w:val="clear"/>
+        </w:rPr>
+        <w:t>ma un unico tipo di organo generico</w:t>
+      </w:r>
+      <w:r>
+        <w:rPr>
+          <w:spacing w:val="-3"/>
+          <w:w w:val="105"/>
+          <w:sz w:val="24"/>
+          <w:szCs w:val="24"/>
+          <w:shd w:fill="auto" w:val="clear"/>
+        </w:rPr>
+        <w:t>.</w:t>
       </w:r>
     </w:p>
     <w:p>

</xml_diff>

<commit_message>
Aggiunto modello delle specifiche
</commit_message>
<xml_diff>
--- a/doc/Relazione/Parti relazione/4. Modello concettuale.docx
+++ b/doc/Relazione/Parti relazione/4. Modello concettuale.docx
@@ -207,21 +207,7 @@
           <w:sz w:val="24"/>
           <w:szCs w:val="24"/>
         </w:rPr>
-        <w:t xml:space="preserve">Il blocco b. della banca degli organi disponibili per l’assegnamento è modellato come </w:t>
-      </w:r>
-      <w:r>
-        <w:rPr>
-          <w:sz w:val="24"/>
-          <w:szCs w:val="24"/>
-        </w:rPr>
-        <w:t>4 code FIFO, una per ogni gruppo sanguigno</w:t>
-      </w:r>
-      <w:r>
-        <w:rPr>
-          <w:sz w:val="24"/>
-          <w:szCs w:val="24"/>
-        </w:rPr>
-        <w:t>. Gli organi una volta entrati nel sistema sono soggetti ad un processo di deterioramento. Pertanto una volta entrati nel sistema gli organi possono essere associati ad un paziente compatibile e quindi essere trapiantati, oppure possono deteriorarsi a tal punto da non poter essere utilizzati per un trapianto in quanto potrebbero provocare reazioni nel paziente recipienti.</w:t>
+        <w:t>Il blocco b. della banca degli organi disponibili per l’assegnamento è modellato come 4 code FIFO, una per ogni gruppo sanguigno. Gli organi una volta entrati nel sistema sono soggetti ad un processo di deterioramento (con distribuzione esponenziale del tempo di deterioramento). Pertanto una volta entrati nel sistema gli organi possono essere associati ad un paziente compatibile e quindi essere trapiantati, oppure possono deteriorarsi a tal punto da non poter essere utilizzati per un trapianto in quanto potrebbero provocare reazioni nel paziente recipienti.</w:t>
       </w:r>
     </w:p>
     <w:p>
@@ -1769,27 +1755,7 @@
           <w:szCs w:val="24"/>
           <w:shd w:fill="auto" w:val="clear"/>
         </w:rPr>
-        <w:t xml:space="preserve">Nel modello non sono stati considerati tipi diversi di organi, </w:t>
-      </w:r>
-      <w:r>
-        <w:rPr>
-          <w:spacing w:val="-3"/>
-          <w:w w:val="105"/>
-          <w:sz w:val="24"/>
-          <w:szCs w:val="24"/>
-          <w:shd w:fill="auto" w:val="clear"/>
-        </w:rPr>
-        <w:t>ma un unico tipo di organo generico</w:t>
-      </w:r>
-      <w:r>
-        <w:rPr>
-          <w:spacing w:val="-3"/>
-          <w:w w:val="105"/>
-          <w:sz w:val="24"/>
-          <w:szCs w:val="24"/>
-          <w:shd w:fill="auto" w:val="clear"/>
-        </w:rPr>
-        <w:t>.</w:t>
+        <w:t>Nel modello non sono stati considerati tipi diversi di organi, ma un unico tipo di organo generico.</w:t>
       </w:r>
     </w:p>
     <w:p>

</xml_diff>